<commit_message>
Description du PAquetage dans le fichier Unique de documentation.
</commit_message>
<xml_diff>
--- a/Docs/Dossier Unique/Documentation CoFiApp.docx
+++ b/Docs/Dossier Unique/Documentation CoFiApp.docx
@@ -34,21 +34,362 @@
           <w:szCs w:val="40"/>
         </w:rPr>
       </w:pPr>
-    </w:p>
-    <w:p>
-      <w:pPr>
-        <w:rPr>
-          <w:rFonts w:ascii="Trebuchet MS" w:hAnsi="Trebuchet MS"/>
-          <w:sz w:val="32"/>
-          <w:szCs w:val="32"/>
-        </w:rPr>
-      </w:pPr>
-      <w:r>
-        <w:rPr>
-          <w:rFonts w:ascii="Trebuchet MS" w:hAnsi="Trebuchet MS"/>
-          <w:sz w:val="32"/>
-          <w:szCs w:val="32"/>
-        </w:rPr>
+      <w:r>
+        <w:rPr>
+          <w:rFonts w:ascii="Trebuchet MS" w:hAnsi="Trebuchet MS"/>
+          <w:b/>
+          <w:sz w:val="40"/>
+          <w:szCs w:val="40"/>
+        </w:rPr>
+        <w:t>L’appli des films Indé !</w:t>
+      </w:r>
+    </w:p>
+    <w:p>
+      <w:pPr>
+        <w:jc w:val="center"/>
+        <w:rPr>
+          <w:rFonts w:ascii="Trebuchet MS" w:hAnsi="Trebuchet MS"/>
+          <w:b/>
+          <w:sz w:val="40"/>
+          <w:szCs w:val="40"/>
+        </w:rPr>
+      </w:pPr>
+    </w:p>
+    <w:p>
+      <w:pPr>
+        <w:jc w:val="center"/>
+        <w:rPr>
+          <w:rFonts w:ascii="Trebuchet MS" w:hAnsi="Trebuchet MS"/>
+          <w:b/>
+          <w:sz w:val="40"/>
+          <w:szCs w:val="40"/>
+        </w:rPr>
+      </w:pPr>
+      <w:r>
+        <w:rPr>
+          <w:rFonts w:ascii="Trebuchet MS" w:hAnsi="Trebuchet MS"/>
+          <w:b/>
+          <w:noProof/>
+          <w:sz w:val="40"/>
+          <w:szCs w:val="40"/>
+          <w:lang w:eastAsia="fr-FR"/>
+        </w:rPr>
+        <w:drawing>
+          <wp:inline distT="0" distB="0" distL="0" distR="0">
+            <wp:extent cx="2881261" cy="2881261"/>
+            <wp:effectExtent l="0" t="0" r="0" b="0"/>
+            <wp:docPr id="17" name="Image 17"/>
+            <wp:cNvGraphicFramePr>
+              <a:graphicFrameLocks xmlns:a="http://schemas.openxmlformats.org/drawingml/2006/main" noChangeAspect="1"/>
+            </wp:cNvGraphicFramePr>
+            <a:graphic xmlns:a="http://schemas.openxmlformats.org/drawingml/2006/main">
+              <a:graphicData uri="http://schemas.openxmlformats.org/drawingml/2006/picture">
+                <pic:pic xmlns:pic="http://schemas.openxmlformats.org/drawingml/2006/picture">
+                  <pic:nvPicPr>
+                    <pic:cNvPr id="17" name="logo.png"/>
+                    <pic:cNvPicPr/>
+                  </pic:nvPicPr>
+                  <pic:blipFill>
+                    <a:blip r:embed="rId5">
+                      <a:extLst>
+                        <a:ext uri="{28A0092B-C50C-407E-A947-70E740481C1C}">
+                          <a14:useLocalDpi xmlns:a14="http://schemas.microsoft.com/office/drawing/2010/main" val="0"/>
+                        </a:ext>
+                      </a:extLst>
+                    </a:blip>
+                    <a:stretch>
+                      <a:fillRect/>
+                    </a:stretch>
+                  </pic:blipFill>
+                  <pic:spPr>
+                    <a:xfrm>
+                      <a:off x="0" y="0"/>
+                      <a:ext cx="2911370" cy="2911370"/>
+                    </a:xfrm>
+                    <a:prstGeom prst="rect">
+                      <a:avLst/>
+                    </a:prstGeom>
+                  </pic:spPr>
+                </pic:pic>
+              </a:graphicData>
+            </a:graphic>
+          </wp:inline>
+        </w:drawing>
+      </w:r>
+    </w:p>
+    <w:p>
+      <w:pPr>
+        <w:jc w:val="center"/>
+        <w:rPr>
+          <w:rFonts w:ascii="Trebuchet MS" w:hAnsi="Trebuchet MS"/>
+          <w:b/>
+          <w:sz w:val="40"/>
+          <w:szCs w:val="40"/>
+        </w:rPr>
+      </w:pPr>
+    </w:p>
+    <w:p>
+      <w:pPr>
+        <w:jc w:val="center"/>
+        <w:rPr>
+          <w:rFonts w:ascii="Trebuchet MS" w:hAnsi="Trebuchet MS"/>
+          <w:b/>
+          <w:sz w:val="40"/>
+          <w:szCs w:val="40"/>
+        </w:rPr>
+      </w:pPr>
+    </w:p>
+    <w:p>
+      <w:pPr>
+        <w:jc w:val="center"/>
+        <w:rPr>
+          <w:rFonts w:ascii="Trebuchet MS" w:hAnsi="Trebuchet MS"/>
+          <w:b/>
+          <w:sz w:val="40"/>
+          <w:szCs w:val="40"/>
+        </w:rPr>
+      </w:pPr>
+      <w:r>
+        <w:rPr>
+          <w:rFonts w:ascii="Trebuchet MS" w:hAnsi="Trebuchet MS"/>
+          <w:b/>
+          <w:sz w:val="40"/>
+          <w:szCs w:val="40"/>
+        </w:rPr>
+        <w:t>Allavena Clément – Barland Estéban</w:t>
+      </w:r>
+    </w:p>
+    <w:p>
+      <w:pPr>
+        <w:jc w:val="center"/>
+        <w:rPr>
+          <w:rFonts w:ascii="Trebuchet MS" w:hAnsi="Trebuchet MS"/>
+          <w:b/>
+          <w:sz w:val="40"/>
+          <w:szCs w:val="40"/>
+        </w:rPr>
+      </w:pPr>
+      <w:r>
+        <w:rPr>
+          <w:rFonts w:ascii="Trebuchet MS" w:hAnsi="Trebuchet MS"/>
+          <w:b/>
+          <w:sz w:val="40"/>
+          <w:szCs w:val="40"/>
+        </w:rPr>
+        <w:t>Année 2017-2018</w:t>
+      </w:r>
+    </w:p>
+    <w:p>
+      <w:pPr>
+        <w:jc w:val="center"/>
+        <w:rPr>
+          <w:rFonts w:ascii="Trebuchet MS" w:hAnsi="Trebuchet MS"/>
+          <w:b/>
+          <w:sz w:val="40"/>
+          <w:szCs w:val="40"/>
+        </w:rPr>
+      </w:pPr>
+      <w:r>
+        <w:rPr>
+          <w:rFonts w:ascii="Trebuchet MS" w:hAnsi="Trebuchet MS"/>
+          <w:b/>
+          <w:sz w:val="40"/>
+          <w:szCs w:val="40"/>
+        </w:rPr>
+        <w:t xml:space="preserve">DUT Informatique – IUT Des </w:t>
+      </w:r>
+      <w:proofErr w:type="spellStart"/>
+      <w:r>
+        <w:rPr>
+          <w:rFonts w:ascii="Trebuchet MS" w:hAnsi="Trebuchet MS"/>
+          <w:b/>
+          <w:sz w:val="40"/>
+          <w:szCs w:val="40"/>
+        </w:rPr>
+        <w:t>Cézeaux</w:t>
+      </w:r>
+      <w:proofErr w:type="spellEnd"/>
+    </w:p>
+    <w:p>
+      <w:pPr>
+        <w:jc w:val="center"/>
+        <w:rPr>
+          <w:rFonts w:ascii="Trebuchet MS" w:hAnsi="Trebuchet MS"/>
+          <w:b/>
+          <w:sz w:val="40"/>
+          <w:szCs w:val="40"/>
+        </w:rPr>
+      </w:pPr>
+    </w:p>
+    <w:p>
+      <w:pPr>
+        <w:jc w:val="center"/>
+        <w:rPr>
+          <w:rFonts w:ascii="Trebuchet MS" w:hAnsi="Trebuchet MS"/>
+          <w:b/>
+          <w:sz w:val="40"/>
+          <w:szCs w:val="40"/>
+        </w:rPr>
+      </w:pPr>
+    </w:p>
+    <w:p>
+      <w:pPr>
+        <w:jc w:val="center"/>
+        <w:rPr>
+          <w:rFonts w:ascii="Trebuchet MS" w:hAnsi="Trebuchet MS"/>
+          <w:b/>
+          <w:sz w:val="40"/>
+          <w:szCs w:val="40"/>
+        </w:rPr>
+      </w:pPr>
+    </w:p>
+    <w:p>
+      <w:pPr>
+        <w:jc w:val="center"/>
+        <w:rPr>
+          <w:rFonts w:ascii="Trebuchet MS" w:hAnsi="Trebuchet MS"/>
+          <w:b/>
+          <w:sz w:val="40"/>
+          <w:szCs w:val="40"/>
+        </w:rPr>
+      </w:pPr>
+    </w:p>
+    <w:p>
+      <w:pPr>
+        <w:jc w:val="center"/>
+        <w:rPr>
+          <w:rFonts w:ascii="Trebuchet MS" w:hAnsi="Trebuchet MS"/>
+          <w:b/>
+          <w:sz w:val="40"/>
+          <w:szCs w:val="40"/>
+        </w:rPr>
+      </w:pPr>
+    </w:p>
+    <w:p>
+      <w:pPr>
+        <w:jc w:val="center"/>
+        <w:rPr>
+          <w:rFonts w:ascii="Trebuchet MS" w:hAnsi="Trebuchet MS"/>
+          <w:b/>
+          <w:sz w:val="40"/>
+          <w:szCs w:val="40"/>
+        </w:rPr>
+      </w:pPr>
+    </w:p>
+    <w:p>
+      <w:pPr>
+        <w:jc w:val="center"/>
+        <w:rPr>
+          <w:rFonts w:ascii="Trebuchet MS" w:hAnsi="Trebuchet MS"/>
+          <w:b/>
+          <w:sz w:val="40"/>
+          <w:szCs w:val="40"/>
+        </w:rPr>
+      </w:pPr>
+    </w:p>
+    <w:p>
+      <w:pPr>
+        <w:jc w:val="center"/>
+        <w:rPr>
+          <w:rFonts w:ascii="Trebuchet MS" w:hAnsi="Trebuchet MS"/>
+          <w:b/>
+          <w:sz w:val="40"/>
+          <w:szCs w:val="40"/>
+        </w:rPr>
+      </w:pPr>
+    </w:p>
+    <w:p>
+      <w:pPr>
+        <w:jc w:val="center"/>
+        <w:rPr>
+          <w:rFonts w:ascii="Trebuchet MS" w:hAnsi="Trebuchet MS"/>
+          <w:b/>
+          <w:sz w:val="40"/>
+          <w:szCs w:val="40"/>
+        </w:rPr>
+      </w:pPr>
+    </w:p>
+    <w:p>
+      <w:pPr>
+        <w:jc w:val="center"/>
+        <w:rPr>
+          <w:rFonts w:ascii="Trebuchet MS" w:hAnsi="Trebuchet MS"/>
+          <w:b/>
+          <w:sz w:val="40"/>
+          <w:szCs w:val="40"/>
+        </w:rPr>
+      </w:pPr>
+    </w:p>
+    <w:p>
+      <w:pPr>
+        <w:jc w:val="center"/>
+        <w:rPr>
+          <w:rFonts w:ascii="Trebuchet MS" w:hAnsi="Trebuchet MS"/>
+          <w:b/>
+          <w:sz w:val="40"/>
+          <w:szCs w:val="40"/>
+        </w:rPr>
+      </w:pPr>
+    </w:p>
+    <w:p>
+      <w:pPr>
+        <w:jc w:val="center"/>
+        <w:rPr>
+          <w:rFonts w:ascii="Trebuchet MS" w:hAnsi="Trebuchet MS"/>
+          <w:b/>
+          <w:sz w:val="40"/>
+          <w:szCs w:val="40"/>
+        </w:rPr>
+      </w:pPr>
+    </w:p>
+    <w:p>
+      <w:pPr>
+        <w:jc w:val="center"/>
+        <w:rPr>
+          <w:rFonts w:ascii="Trebuchet MS" w:hAnsi="Trebuchet MS"/>
+          <w:b/>
+          <w:sz w:val="40"/>
+          <w:szCs w:val="40"/>
+        </w:rPr>
+      </w:pPr>
+    </w:p>
+    <w:p>
+      <w:pPr>
+        <w:jc w:val="center"/>
+        <w:rPr>
+          <w:rFonts w:ascii="Trebuchet MS" w:hAnsi="Trebuchet MS"/>
+          <w:b/>
+          <w:sz w:val="40"/>
+          <w:szCs w:val="40"/>
+        </w:rPr>
+      </w:pPr>
+    </w:p>
+    <w:p>
+      <w:pPr>
+        <w:jc w:val="center"/>
+        <w:rPr>
+          <w:rFonts w:ascii="Trebuchet MS" w:hAnsi="Trebuchet MS"/>
+          <w:b/>
+          <w:sz w:val="40"/>
+          <w:szCs w:val="40"/>
+        </w:rPr>
+      </w:pPr>
+    </w:p>
+    <w:p>
+      <w:pPr>
+        <w:rPr>
+          <w:rFonts w:ascii="Trebuchet MS" w:hAnsi="Trebuchet MS"/>
+          <w:sz w:val="32"/>
+          <w:szCs w:val="32"/>
+        </w:rPr>
+      </w:pPr>
+      <w:r>
+        <w:rPr>
+          <w:rFonts w:ascii="Trebuchet MS" w:hAnsi="Trebuchet MS"/>
+          <w:sz w:val="32"/>
+          <w:szCs w:val="32"/>
+        </w:rPr>
+        <w:lastRenderedPageBreak/>
         <w:t xml:space="preserve">• </w:t>
       </w:r>
       <w:r>
@@ -446,16 +787,52 @@
           <w:sz w:val="32"/>
           <w:szCs w:val="32"/>
         </w:rPr>
+        <w:t xml:space="preserve">Nous avons pensé </w:t>
+      </w:r>
+      <w:proofErr w:type="spellStart"/>
+      <w:r>
+        <w:rPr>
+          <w:rFonts w:ascii="Trebuchet MS" w:hAnsi="Trebuchet MS"/>
+          <w:sz w:val="32"/>
+          <w:szCs w:val="32"/>
+        </w:rPr>
+        <w:t>CoFiApp</w:t>
+      </w:r>
+      <w:proofErr w:type="spellEnd"/>
+      <w:r>
+        <w:rPr>
+          <w:rFonts w:ascii="Trebuchet MS" w:hAnsi="Trebuchet MS"/>
+          <w:sz w:val="32"/>
+          <w:szCs w:val="32"/>
+        </w:rPr>
+        <w:t xml:space="preserve"> comme une application accessible à tous et pour tous. Ainsi chaque personne souhaitant découvrir de nouveau film pourra venir, sans besoins de donner ses informations personnelles, utiliser notre application.</w:t>
+      </w:r>
+    </w:p>
+    <w:p>
+      <w:pPr>
+        <w:rPr>
+          <w:rFonts w:ascii="Trebuchet MS" w:hAnsi="Trebuchet MS"/>
+          <w:sz w:val="32"/>
+          <w:szCs w:val="32"/>
+        </w:rPr>
+      </w:pPr>
+    </w:p>
+    <w:p>
+      <w:pPr>
+        <w:rPr>
+          <w:rFonts w:ascii="Trebuchet MS" w:hAnsi="Trebuchet MS"/>
+          <w:sz w:val="32"/>
+          <w:szCs w:val="32"/>
+        </w:rPr>
+      </w:pPr>
+      <w:proofErr w:type="spellStart"/>
+      <w:r>
+        <w:rPr>
+          <w:rFonts w:ascii="Trebuchet MS" w:hAnsi="Trebuchet MS"/>
+          <w:sz w:val="32"/>
+          <w:szCs w:val="32"/>
+        </w:rPr>
         <w:lastRenderedPageBreak/>
-        <w:t xml:space="preserve">Nous avons pensé </w:t>
-      </w:r>
-      <w:proofErr w:type="spellStart"/>
-      <w:r>
-        <w:rPr>
-          <w:rFonts w:ascii="Trebuchet MS" w:hAnsi="Trebuchet MS"/>
-          <w:sz w:val="32"/>
-          <w:szCs w:val="32"/>
-        </w:rPr>
         <w:t>CoFiApp</w:t>
       </w:r>
       <w:proofErr w:type="spellEnd"/>
@@ -465,17 +842,64 @@
           <w:sz w:val="32"/>
           <w:szCs w:val="32"/>
         </w:rPr>
-        <w:t xml:space="preserve"> comme une application accessible à tous et pour tous. Ainsi chaque personne souhaitant découvrir de nouveau film pourra venir, sans besoins de donner ses informations personnelles, utiliser notre application.</w:t>
-      </w:r>
-    </w:p>
-    <w:p>
-      <w:pPr>
-        <w:rPr>
-          <w:rFonts w:ascii="Trebuchet MS" w:hAnsi="Trebuchet MS"/>
-          <w:sz w:val="32"/>
-          <w:szCs w:val="32"/>
-        </w:rPr>
-      </w:pPr>
+        <w:t xml:space="preserve"> vise le tout public, néanmoins, l’application est doté d’une partie entièrement dédié aux films Indépendant, chaque utilisateurs pourra alors découvrir des films indépendants</w:t>
+      </w:r>
+      <w:r>
+        <w:rPr>
+          <w:rFonts w:ascii="Trebuchet MS" w:hAnsi="Trebuchet MS"/>
+          <w:sz w:val="32"/>
+          <w:szCs w:val="32"/>
+        </w:rPr>
+        <w:t xml:space="preserve">. Les réalisateurs peuvent aussi </w:t>
+      </w:r>
+      <w:r>
+        <w:rPr>
+          <w:rFonts w:ascii="Trebuchet MS" w:hAnsi="Trebuchet MS"/>
+          <w:sz w:val="32"/>
+          <w:szCs w:val="32"/>
+        </w:rPr>
+        <w:t>aspirer</w:t>
+      </w:r>
+      <w:r>
+        <w:rPr>
+          <w:rFonts w:ascii="Trebuchet MS" w:hAnsi="Trebuchet MS"/>
+          <w:sz w:val="32"/>
+          <w:szCs w:val="32"/>
+        </w:rPr>
+        <w:t xml:space="preserve"> à cette particularité, et ainsi pouvoir profiter d’une </w:t>
+      </w:r>
+      <w:r>
+        <w:rPr>
+          <w:rFonts w:ascii="Trebuchet MS" w:hAnsi="Trebuchet MS"/>
+          <w:sz w:val="32"/>
+          <w:szCs w:val="32"/>
+        </w:rPr>
+        <w:t>meilleure</w:t>
+      </w:r>
+      <w:r>
+        <w:rPr>
+          <w:rFonts w:ascii="Trebuchet MS" w:hAnsi="Trebuchet MS"/>
+          <w:sz w:val="32"/>
+          <w:szCs w:val="32"/>
+        </w:rPr>
+        <w:t xml:space="preserve"> visibilité de </w:t>
+      </w:r>
+      <w:r>
+        <w:rPr>
+          <w:rFonts w:ascii="Trebuchet MS" w:hAnsi="Trebuchet MS"/>
+          <w:sz w:val="32"/>
+          <w:szCs w:val="32"/>
+        </w:rPr>
+        <w:t>leurs travaux</w:t>
+      </w:r>
+      <w:r>
+        <w:rPr>
+          <w:rFonts w:ascii="Trebuchet MS" w:hAnsi="Trebuchet MS"/>
+          <w:sz w:val="32"/>
+          <w:szCs w:val="32"/>
+        </w:rPr>
+        <w:t>.</w:t>
+      </w:r>
     </w:p>
     <w:p>
       <w:pPr>
@@ -485,278 +909,44 @@
           <w:szCs w:val="28"/>
         </w:rPr>
       </w:pPr>
+    </w:p>
+    <w:p>
+      <w:pPr>
+        <w:rPr>
+          <w:rFonts w:ascii="Trebuchet MS" w:hAnsi="Trebuchet MS"/>
+          <w:color w:val="FF0000"/>
+          <w:sz w:val="32"/>
+          <w:szCs w:val="32"/>
+        </w:rPr>
+      </w:pPr>
+      <w:r>
+        <w:rPr>
+          <w:rFonts w:ascii="Trebuchet MS" w:hAnsi="Trebuchet MS"/>
+          <w:sz w:val="32"/>
+          <w:szCs w:val="32"/>
+        </w:rPr>
+        <w:t xml:space="preserve">• </w:t>
+      </w:r>
+      <w:r>
+        <w:rPr>
+          <w:rFonts w:ascii="Trebuchet MS" w:hAnsi="Trebuchet MS"/>
+          <w:color w:val="FF0000"/>
+          <w:sz w:val="32"/>
+          <w:szCs w:val="32"/>
+        </w:rPr>
+        <w:t xml:space="preserve">Les </w:t>
+      </w:r>
       <w:proofErr w:type="spellStart"/>
       <w:r>
         <w:rPr>
           <w:rFonts w:ascii="Trebuchet MS" w:hAnsi="Trebuchet MS"/>
-          <w:sz w:val="32"/>
-          <w:szCs w:val="32"/>
-        </w:rPr>
-        <w:t>CoFiApp</w:t>
+          <w:color w:val="FF0000"/>
+          <w:sz w:val="32"/>
+          <w:szCs w:val="32"/>
+        </w:rPr>
+        <w:t>Personas</w:t>
       </w:r>
       <w:proofErr w:type="spellEnd"/>
-      <w:r>
-        <w:rPr>
-          <w:rFonts w:ascii="Trebuchet MS" w:hAnsi="Trebuchet MS"/>
-          <w:sz w:val="32"/>
-          <w:szCs w:val="32"/>
-        </w:rPr>
-        <w:t xml:space="preserve"> vise le tout public, néanmoins, l’application est doté d’une partie entièrement dédié aux films Indépendant, chaque utilisateurs pourra alors découvrir des films indépendants</w:t>
-      </w:r>
-      <w:r>
-        <w:rPr>
-          <w:rFonts w:ascii="Trebuchet MS" w:hAnsi="Trebuchet MS"/>
-          <w:sz w:val="32"/>
-          <w:szCs w:val="32"/>
-        </w:rPr>
-        <w:t xml:space="preserve">. Les réalisateurs peuvent aussi </w:t>
-      </w:r>
-      <w:r>
-        <w:rPr>
-          <w:rFonts w:ascii="Trebuchet MS" w:hAnsi="Trebuchet MS"/>
-          <w:sz w:val="32"/>
-          <w:szCs w:val="32"/>
-        </w:rPr>
-        <w:t>aspirer</w:t>
-      </w:r>
-      <w:r>
-        <w:rPr>
-          <w:rFonts w:ascii="Trebuchet MS" w:hAnsi="Trebuchet MS"/>
-          <w:sz w:val="32"/>
-          <w:szCs w:val="32"/>
-        </w:rPr>
-        <w:t xml:space="preserve"> à cette particularité, et ainsi pouvoir profiter d’une </w:t>
-      </w:r>
-      <w:r>
-        <w:rPr>
-          <w:rFonts w:ascii="Trebuchet MS" w:hAnsi="Trebuchet MS"/>
-          <w:sz w:val="32"/>
-          <w:szCs w:val="32"/>
-        </w:rPr>
-        <w:t>meilleure</w:t>
-      </w:r>
-      <w:r>
-        <w:rPr>
-          <w:rFonts w:ascii="Trebuchet MS" w:hAnsi="Trebuchet MS"/>
-          <w:sz w:val="32"/>
-          <w:szCs w:val="32"/>
-        </w:rPr>
-        <w:t xml:space="preserve"> visibilité de </w:t>
-      </w:r>
-      <w:r>
-        <w:rPr>
-          <w:rFonts w:ascii="Trebuchet MS" w:hAnsi="Trebuchet MS"/>
-          <w:sz w:val="32"/>
-          <w:szCs w:val="32"/>
-        </w:rPr>
-        <w:t>leurs travaux</w:t>
-      </w:r>
-      <w:r>
-        <w:rPr>
-          <w:rFonts w:ascii="Trebuchet MS" w:hAnsi="Trebuchet MS"/>
-          <w:sz w:val="32"/>
-          <w:szCs w:val="32"/>
-        </w:rPr>
-        <w:t>.</w:t>
-      </w:r>
-    </w:p>
-    <w:p>
-      <w:pPr>
-        <w:rPr>
-          <w:rFonts w:ascii="Trebuchet MS" w:hAnsi="Trebuchet MS"/>
-          <w:sz w:val="32"/>
-          <w:szCs w:val="32"/>
-        </w:rPr>
-      </w:pPr>
-    </w:p>
-    <w:p>
-      <w:pPr>
-        <w:rPr>
-          <w:rFonts w:ascii="Trebuchet MS" w:hAnsi="Trebuchet MS"/>
-          <w:sz w:val="32"/>
-          <w:szCs w:val="32"/>
-        </w:rPr>
-      </w:pPr>
-    </w:p>
-    <w:p>
-      <w:pPr>
-        <w:rPr>
-          <w:rFonts w:ascii="Trebuchet MS" w:hAnsi="Trebuchet MS"/>
-          <w:sz w:val="32"/>
-          <w:szCs w:val="32"/>
-        </w:rPr>
-      </w:pPr>
-    </w:p>
-    <w:p>
-      <w:pPr>
-        <w:rPr>
-          <w:rFonts w:ascii="Trebuchet MS" w:hAnsi="Trebuchet MS"/>
-          <w:sz w:val="32"/>
-          <w:szCs w:val="32"/>
-        </w:rPr>
-      </w:pPr>
-    </w:p>
-    <w:p>
-      <w:pPr>
-        <w:rPr>
-          <w:rFonts w:ascii="Trebuchet MS" w:hAnsi="Trebuchet MS"/>
-          <w:sz w:val="32"/>
-          <w:szCs w:val="32"/>
-        </w:rPr>
-      </w:pPr>
-    </w:p>
-    <w:p>
-      <w:pPr>
-        <w:rPr>
-          <w:rFonts w:ascii="Trebuchet MS" w:hAnsi="Trebuchet MS"/>
-          <w:sz w:val="32"/>
-          <w:szCs w:val="32"/>
-        </w:rPr>
-      </w:pPr>
-    </w:p>
-    <w:p>
-      <w:pPr>
-        <w:rPr>
-          <w:rFonts w:ascii="Trebuchet MS" w:hAnsi="Trebuchet MS"/>
-          <w:sz w:val="32"/>
-          <w:szCs w:val="32"/>
-        </w:rPr>
-      </w:pPr>
-    </w:p>
-    <w:p>
-      <w:pPr>
-        <w:rPr>
-          <w:rFonts w:ascii="Trebuchet MS" w:hAnsi="Trebuchet MS"/>
-          <w:sz w:val="32"/>
-          <w:szCs w:val="32"/>
-        </w:rPr>
-      </w:pPr>
-    </w:p>
-    <w:p>
-      <w:pPr>
-        <w:rPr>
-          <w:rFonts w:ascii="Trebuchet MS" w:hAnsi="Trebuchet MS"/>
-          <w:sz w:val="32"/>
-          <w:szCs w:val="32"/>
-        </w:rPr>
-      </w:pPr>
-    </w:p>
-    <w:p>
-      <w:pPr>
-        <w:rPr>
-          <w:rFonts w:ascii="Trebuchet MS" w:hAnsi="Trebuchet MS"/>
-          <w:sz w:val="32"/>
-          <w:szCs w:val="32"/>
-        </w:rPr>
-      </w:pPr>
-    </w:p>
-    <w:p>
-      <w:pPr>
-        <w:rPr>
-          <w:rFonts w:ascii="Trebuchet MS" w:hAnsi="Trebuchet MS"/>
-          <w:sz w:val="32"/>
-          <w:szCs w:val="32"/>
-        </w:rPr>
-      </w:pPr>
-    </w:p>
-    <w:p>
-      <w:pPr>
-        <w:rPr>
-          <w:rFonts w:ascii="Trebuchet MS" w:hAnsi="Trebuchet MS"/>
-          <w:sz w:val="32"/>
-          <w:szCs w:val="32"/>
-        </w:rPr>
-      </w:pPr>
-    </w:p>
-    <w:p>
-      <w:pPr>
-        <w:rPr>
-          <w:rFonts w:ascii="Trebuchet MS" w:hAnsi="Trebuchet MS"/>
-          <w:sz w:val="32"/>
-          <w:szCs w:val="32"/>
-        </w:rPr>
-      </w:pPr>
-    </w:p>
-    <w:p>
-      <w:pPr>
-        <w:rPr>
-          <w:rFonts w:ascii="Trebuchet MS" w:hAnsi="Trebuchet MS"/>
-          <w:sz w:val="32"/>
-          <w:szCs w:val="32"/>
-        </w:rPr>
-      </w:pPr>
-    </w:p>
-    <w:p>
-      <w:pPr>
-        <w:rPr>
-          <w:rFonts w:ascii="Trebuchet MS" w:hAnsi="Trebuchet MS"/>
-          <w:sz w:val="32"/>
-          <w:szCs w:val="32"/>
-        </w:rPr>
-      </w:pPr>
-    </w:p>
-    <w:p>
-      <w:pPr>
-        <w:rPr>
-          <w:rFonts w:ascii="Trebuchet MS" w:hAnsi="Trebuchet MS"/>
-          <w:sz w:val="32"/>
-          <w:szCs w:val="32"/>
-        </w:rPr>
-      </w:pPr>
-    </w:p>
-    <w:p>
-      <w:pPr>
-        <w:rPr>
-          <w:rFonts w:ascii="Trebuchet MS" w:hAnsi="Trebuchet MS"/>
-          <w:sz w:val="32"/>
-          <w:szCs w:val="32"/>
-        </w:rPr>
-      </w:pPr>
-    </w:p>
-    <w:p>
-      <w:pPr>
-        <w:rPr>
-          <w:rFonts w:ascii="Trebuchet MS" w:hAnsi="Trebuchet MS"/>
-          <w:sz w:val="32"/>
-          <w:szCs w:val="32"/>
-        </w:rPr>
-      </w:pPr>
-    </w:p>
-    <w:p>
-      <w:pPr>
-        <w:rPr>
-          <w:rFonts w:ascii="Trebuchet MS" w:hAnsi="Trebuchet MS"/>
-          <w:sz w:val="32"/>
-          <w:szCs w:val="32"/>
-        </w:rPr>
-      </w:pPr>
-    </w:p>
-    <w:p>
-      <w:pPr>
-        <w:rPr>
-          <w:rFonts w:ascii="Trebuchet MS" w:hAnsi="Trebuchet MS"/>
-          <w:sz w:val="32"/>
-          <w:szCs w:val="32"/>
-        </w:rPr>
-      </w:pPr>
-    </w:p>
-    <w:p>
-      <w:pPr>
-        <w:rPr>
-          <w:rFonts w:ascii="Trebuchet MS" w:hAnsi="Trebuchet MS"/>
-          <w:sz w:val="32"/>
-          <w:szCs w:val="32"/>
-        </w:rPr>
-      </w:pPr>
-    </w:p>
-    <w:p>
-      <w:pPr>
-        <w:rPr>
-          <w:rFonts w:ascii="Trebuchet MS" w:hAnsi="Trebuchet MS"/>
-          <w:sz w:val="32"/>
-          <w:szCs w:val="32"/>
-        </w:rPr>
-      </w:pPr>
     </w:p>
     <w:p>
       <w:pPr>
@@ -766,34 +956,6 @@
           <w:szCs w:val="28"/>
         </w:rPr>
       </w:pPr>
-      <w:r>
-        <w:rPr>
-          <w:rFonts w:ascii="Trebuchet MS" w:hAnsi="Trebuchet MS"/>
-          <w:sz w:val="32"/>
-          <w:szCs w:val="32"/>
-        </w:rPr>
-        <w:t xml:space="preserve">• </w:t>
-      </w:r>
-      <w:r>
-        <w:rPr>
-          <w:rFonts w:ascii="Trebuchet MS" w:hAnsi="Trebuchet MS"/>
-          <w:color w:val="FF0000"/>
-          <w:sz w:val="32"/>
-          <w:szCs w:val="32"/>
-        </w:rPr>
-        <w:t xml:space="preserve">Les </w:t>
-      </w:r>
-      <w:proofErr w:type="spellStart"/>
-      <w:r>
-        <w:rPr>
-          <w:rFonts w:ascii="Trebuchet MS" w:hAnsi="Trebuchet MS"/>
-          <w:color w:val="FF0000"/>
-          <w:sz w:val="32"/>
-          <w:szCs w:val="32"/>
-        </w:rPr>
-        <w:t>Personas</w:t>
-      </w:r>
-      <w:proofErr w:type="spellEnd"/>
       <w:r>
         <w:rPr>
           <w:rFonts w:ascii="Trebuchet MS" w:hAnsi="Trebuchet MS"/>
@@ -803,15 +965,6 @@
         </w:rPr>
         <w:t xml:space="preserve"> </w:t>
       </w:r>
-    </w:p>
-    <w:p>
-      <w:pPr>
-        <w:rPr>
-          <w:rFonts w:ascii="Trebuchet MS" w:hAnsi="Trebuchet MS"/>
-          <w:sz w:val="32"/>
-          <w:szCs w:val="32"/>
-        </w:rPr>
-      </w:pPr>
       <w:r>
         <w:rPr>
           <w:rFonts w:ascii="Trebuchet MS" w:hAnsi="Trebuchet MS"/>
@@ -820,9 +973,8 @@
           <w:szCs w:val="32"/>
           <w:lang w:eastAsia="fr-FR"/>
         </w:rPr>
-        <w:lastRenderedPageBreak/>
         <w:drawing>
-          <wp:inline distT="0" distB="0" distL="0" distR="0">
+          <wp:inline distT="0" distB="0" distL="0" distR="0" wp14:anchorId="201141A9" wp14:editId="5110A2D2">
             <wp:extent cx="5760464" cy="3855720"/>
             <wp:effectExtent l="0" t="0" r="0" b="0"/>
             <wp:docPr id="2" name="Image 2"/>
@@ -837,7 +989,7 @@
                     <pic:cNvPicPr/>
                   </pic:nvPicPr>
                   <pic:blipFill>
-                    <a:blip r:embed="rId5">
+                    <a:blip r:embed="rId6">
                       <a:extLst>
                         <a:ext uri="{28A0092B-C50C-407E-A947-70E740481C1C}">
                           <a14:useLocalDpi xmlns:a14="http://schemas.microsoft.com/office/drawing/2010/main" val="0"/>
@@ -863,6 +1015,15 @@
           </wp:inline>
         </w:drawing>
       </w:r>
+    </w:p>
+    <w:p>
+      <w:pPr>
+        <w:rPr>
+          <w:rFonts w:ascii="Trebuchet MS" w:hAnsi="Trebuchet MS"/>
+          <w:sz w:val="32"/>
+          <w:szCs w:val="32"/>
+        </w:rPr>
+      </w:pPr>
       <w:r>
         <w:rPr>
           <w:rFonts w:ascii="Trebuchet MS" w:hAnsi="Trebuchet MS"/>
@@ -888,7 +1049,7 @@
                     <pic:cNvPicPr/>
                   </pic:nvPicPr>
                   <pic:blipFill>
-                    <a:blip r:embed="rId6">
+                    <a:blip r:embed="rId7">
                       <a:extLst>
                         <a:ext uri="{28A0092B-C50C-407E-A947-70E740481C1C}">
                           <a14:useLocalDpi xmlns:a14="http://schemas.microsoft.com/office/drawing/2010/main" val="0"/>
@@ -917,6 +1078,51 @@
     </w:p>
     <w:p>
       <w:pPr>
+        <w:rPr>
+          <w:rFonts w:ascii="Trebuchet MS" w:hAnsi="Trebuchet MS"/>
+          <w:sz w:val="32"/>
+          <w:szCs w:val="32"/>
+        </w:rPr>
+      </w:pPr>
+    </w:p>
+    <w:p>
+      <w:pPr>
+        <w:rPr>
+          <w:rFonts w:ascii="Trebuchet MS" w:hAnsi="Trebuchet MS"/>
+          <w:sz w:val="32"/>
+          <w:szCs w:val="32"/>
+        </w:rPr>
+      </w:pPr>
+    </w:p>
+    <w:p>
+      <w:pPr>
+        <w:rPr>
+          <w:rFonts w:ascii="Trebuchet MS" w:hAnsi="Trebuchet MS"/>
+          <w:sz w:val="32"/>
+          <w:szCs w:val="32"/>
+        </w:rPr>
+      </w:pPr>
+    </w:p>
+    <w:p>
+      <w:pPr>
+        <w:rPr>
+          <w:rFonts w:ascii="Trebuchet MS" w:hAnsi="Trebuchet MS"/>
+          <w:sz w:val="32"/>
+          <w:szCs w:val="32"/>
+        </w:rPr>
+      </w:pPr>
+    </w:p>
+    <w:p>
+      <w:pPr>
+        <w:rPr>
+          <w:rFonts w:ascii="Trebuchet MS" w:hAnsi="Trebuchet MS"/>
+          <w:sz w:val="32"/>
+          <w:szCs w:val="32"/>
+        </w:rPr>
+      </w:pPr>
+    </w:p>
+    <w:p>
+      <w:pPr>
         <w:pStyle w:val="Paragraphedeliste"/>
         <w:numPr>
           <w:ilvl w:val="0"/>
@@ -936,6 +1142,7 @@
           <w:sz w:val="32"/>
           <w:szCs w:val="32"/>
         </w:rPr>
+        <w:lastRenderedPageBreak/>
         <w:t>Leur utilisation de l’application</w:t>
       </w:r>
     </w:p>
@@ -964,16 +1171,7 @@
           <w:sz w:val="32"/>
           <w:szCs w:val="32"/>
         </w:rPr>
-        <w:t xml:space="preserve">-Sarah voit en l’application un moyen pour elle de découvrir des Films de type Blockbuster qu’elle ne connaîtrait pas encore. Sa nature curieuse la forcerait à rechercher tout type d’information sur les films en question. Elle y découvrirait ainsi toute les informations qui lui sont nécessaires pour elle de découvrir le film. Sarah </w:t>
-      </w:r>
-      <w:r>
-        <w:rPr>
-          <w:rFonts w:ascii="Trebuchet MS" w:hAnsi="Trebuchet MS"/>
-          <w:sz w:val="32"/>
-          <w:szCs w:val="32"/>
-        </w:rPr>
-        <w:lastRenderedPageBreak/>
-        <w:t>aimerait bien qu’il soit possible d’intégrer un lien cliquable qui permettrait d’acheter le film via un site externe.</w:t>
+        <w:t>-Sarah voit en l’application un moyen pour elle de découvrir des Films de type Blockbuster qu’elle ne connaîtrait pas encore. Sa nature curieuse la forcerait à rechercher tout type d’information sur les films en question. Elle y découvrirait ainsi toute les informations qui lui sont nécessaires pour elle de découvrir le film. Sarah aimerait bien qu’il soit possible d’intégrer un lien cliquable qui permettrait d’acheter le film via un site externe.</w:t>
       </w:r>
     </w:p>
     <w:p>
@@ -1112,47 +1310,6 @@
     </w:p>
     <w:p>
       <w:pPr>
-        <w:pStyle w:val="Paragraphedeliste"/>
-        <w:rPr>
-          <w:rFonts w:ascii="Trebuchet MS" w:hAnsi="Trebuchet MS"/>
-          <w:sz w:val="32"/>
-          <w:szCs w:val="32"/>
-        </w:rPr>
-      </w:pPr>
-    </w:p>
-    <w:p>
-      <w:pPr>
-        <w:pStyle w:val="Paragraphedeliste"/>
-        <w:rPr>
-          <w:rFonts w:ascii="Trebuchet MS" w:hAnsi="Trebuchet MS"/>
-          <w:sz w:val="32"/>
-          <w:szCs w:val="32"/>
-        </w:rPr>
-      </w:pPr>
-    </w:p>
-    <w:p>
-      <w:pPr>
-        <w:pStyle w:val="Paragraphedeliste"/>
-        <w:rPr>
-          <w:rFonts w:ascii="Trebuchet MS" w:hAnsi="Trebuchet MS"/>
-          <w:sz w:val="32"/>
-          <w:szCs w:val="32"/>
-        </w:rPr>
-      </w:pPr>
-    </w:p>
-    <w:p>
-      <w:pPr>
-        <w:pStyle w:val="Paragraphedeliste"/>
-        <w:rPr>
-          <w:rFonts w:ascii="Trebuchet MS" w:hAnsi="Trebuchet MS"/>
-          <w:sz w:val="32"/>
-          <w:szCs w:val="32"/>
-        </w:rPr>
-      </w:pPr>
-    </w:p>
-    <w:p>
-      <w:pPr>
-        <w:pStyle w:val="Paragraphedeliste"/>
         <w:rPr>
           <w:rFonts w:ascii="Trebuchet MS" w:hAnsi="Trebuchet MS"/>
           <w:sz w:val="32"/>
@@ -1185,6 +1342,7 @@
           <w:szCs w:val="36"/>
           <w:u w:val="single"/>
         </w:rPr>
+        <w:lastRenderedPageBreak/>
         <w:t>Description des Sketchs</w:t>
       </w:r>
     </w:p>
@@ -1214,7 +1372,6 @@
           <w:color w:val="000000"/>
           <w:u w:val="single"/>
         </w:rPr>
-        <w:lastRenderedPageBreak/>
         <w:t>Éléments redondants lors des descriptions :</w:t>
       </w:r>
     </w:p>
@@ -1289,6 +1446,7 @@
           <w:noProof/>
           <w:lang w:eastAsia="fr-FR" w:bidi="ar-SA"/>
         </w:rPr>
+        <w:lastRenderedPageBreak/>
         <w:drawing>
           <wp:inline distT="0" distB="0" distL="0" distR="0" wp14:anchorId="552D58AC" wp14:editId="47AFADFA">
             <wp:extent cx="6120130" cy="3442335"/>
@@ -1302,301 +1460,6 @@
                 <pic:pic xmlns:pic="http://schemas.openxmlformats.org/drawingml/2006/picture">
                   <pic:nvPicPr>
                     <pic:cNvPr id="1" name="Accueil.png"/>
-                    <pic:cNvPicPr/>
-                  </pic:nvPicPr>
-                  <pic:blipFill>
-                    <a:blip r:embed="rId7">
-                      <a:extLst>
-                        <a:ext uri="{28A0092B-C50C-407E-A947-70E740481C1C}">
-                          <a14:useLocalDpi xmlns:a14="http://schemas.microsoft.com/office/drawing/2010/main" val="0"/>
-                        </a:ext>
-                      </a:extLst>
-                    </a:blip>
-                    <a:stretch>
-                      <a:fillRect/>
-                    </a:stretch>
-                  </pic:blipFill>
-                  <pic:spPr>
-                    <a:xfrm>
-                      <a:off x="0" y="0"/>
-                      <a:ext cx="6120130" cy="3442335"/>
-                    </a:xfrm>
-                    <a:prstGeom prst="rect">
-                      <a:avLst/>
-                    </a:prstGeom>
-                  </pic:spPr>
-                </pic:pic>
-              </a:graphicData>
-            </a:graphic>
-          </wp:inline>
-        </w:drawing>
-      </w:r>
-    </w:p>
-    <w:p>
-      <w:pPr>
-        <w:pStyle w:val="Textbody"/>
-        <w:spacing w:after="0" w:line="326" w:lineRule="auto"/>
-      </w:pPr>
-      <w:r>
-        <w:rPr>
-          <w:rFonts w:ascii="Trebuchet MS" w:hAnsi="Trebuchet MS"/>
-          <w:b/>
-          <w:color w:val="000000"/>
-          <w:u w:val="single"/>
-        </w:rPr>
-        <w:lastRenderedPageBreak/>
-        <w:t>Accueil :</w:t>
-      </w:r>
-    </w:p>
-    <w:p>
-      <w:pPr>
-        <w:pStyle w:val="Textbody"/>
-        <w:numPr>
-          <w:ilvl w:val="0"/>
-          <w:numId w:val="6"/>
-        </w:numPr>
-        <w:spacing w:after="0" w:line="326" w:lineRule="auto"/>
-        <w:rPr>
-          <w:rFonts w:ascii="Trebuchet MS" w:hAnsi="Trebuchet MS"/>
-          <w:color w:val="000000"/>
-        </w:rPr>
-      </w:pPr>
-      <w:r>
-        <w:rPr>
-          <w:rFonts w:ascii="Trebuchet MS" w:hAnsi="Trebuchet MS"/>
-          <w:color w:val="000000"/>
-        </w:rPr>
-        <w:t>Cette vue contient le logo ainsi que le nom de l’application et en dessous de ces éléments, il y a une brève description du fonctionnement de l’application avec les différentes règles à suivre.</w:t>
-      </w:r>
-    </w:p>
-    <w:p>
-      <w:pPr>
-        <w:pStyle w:val="Textbody"/>
-        <w:numPr>
-          <w:ilvl w:val="0"/>
-          <w:numId w:val="6"/>
-        </w:numPr>
-        <w:spacing w:after="0" w:line="326" w:lineRule="auto"/>
-        <w:rPr>
-          <w:rFonts w:ascii="Trebuchet MS" w:hAnsi="Trebuchet MS"/>
-          <w:color w:val="000000"/>
-        </w:rPr>
-      </w:pPr>
-      <w:r>
-        <w:rPr>
-          <w:rFonts w:ascii="Trebuchet MS" w:hAnsi="Trebuchet MS"/>
-          <w:color w:val="000000"/>
-        </w:rPr>
-        <w:t>Le bouton Admin permet d’accéder à la page de connexion Administrateur de l’application</w:t>
-      </w:r>
-    </w:p>
-    <w:p>
-      <w:pPr>
-        <w:pStyle w:val="Textbody"/>
-        <w:numPr>
-          <w:ilvl w:val="0"/>
-          <w:numId w:val="6"/>
-        </w:numPr>
-        <w:spacing w:after="0" w:line="326" w:lineRule="auto"/>
-        <w:rPr>
-          <w:rFonts w:ascii="Trebuchet MS" w:hAnsi="Trebuchet MS"/>
-          <w:color w:val="000000"/>
-        </w:rPr>
-      </w:pPr>
-      <w:r>
-        <w:rPr>
-          <w:rFonts w:ascii="Trebuchet MS" w:hAnsi="Trebuchet MS"/>
-          <w:color w:val="000000"/>
-        </w:rPr>
-        <w:t>Le bouton Indépendant permet d’accéder à la page Indépendant de l’application</w:t>
-      </w:r>
-    </w:p>
-    <w:p>
-      <w:pPr>
-        <w:pStyle w:val="Textbody"/>
-        <w:numPr>
-          <w:ilvl w:val="0"/>
-          <w:numId w:val="6"/>
-        </w:numPr>
-        <w:spacing w:after="0" w:line="326" w:lineRule="auto"/>
-        <w:rPr>
-          <w:rFonts w:ascii="Trebuchet MS" w:hAnsi="Trebuchet MS"/>
-          <w:color w:val="000000"/>
-        </w:rPr>
-      </w:pPr>
-      <w:r>
-        <w:rPr>
-          <w:rFonts w:ascii="Trebuchet MS" w:hAnsi="Trebuchet MS"/>
-          <w:color w:val="000000"/>
-        </w:rPr>
-        <w:t>Le bouton Ajouter ouvre une boite de dialogue permettant à l’utilisateur de choisir ce qu’il souhaite ajouter (Film, Réalisateur).</w:t>
-      </w:r>
-    </w:p>
-    <w:p>
-      <w:pPr>
-        <w:pStyle w:val="Textbody"/>
-        <w:spacing w:after="0" w:line="326" w:lineRule="auto"/>
-      </w:pPr>
-      <w:proofErr w:type="spellStart"/>
-      <w:r>
-        <w:rPr>
-          <w:rFonts w:ascii="Trebuchet MS" w:hAnsi="Trebuchet MS"/>
-          <w:b/>
-          <w:color w:val="000000"/>
-          <w:u w:val="single"/>
-        </w:rPr>
-        <w:t>Add_Box</w:t>
-      </w:r>
-      <w:proofErr w:type="spellEnd"/>
-      <w:r>
-        <w:rPr>
-          <w:rFonts w:ascii="Trebuchet MS" w:hAnsi="Trebuchet MS"/>
-          <w:b/>
-          <w:color w:val="000000"/>
-          <w:u w:val="single"/>
-        </w:rPr>
-        <w:t xml:space="preserve"> :</w:t>
-      </w:r>
-    </w:p>
-    <w:p>
-      <w:pPr>
-        <w:pStyle w:val="Textbody"/>
-        <w:numPr>
-          <w:ilvl w:val="0"/>
-          <w:numId w:val="7"/>
-        </w:numPr>
-        <w:spacing w:after="0" w:line="326" w:lineRule="auto"/>
-        <w:rPr>
-          <w:rFonts w:ascii="Trebuchet MS" w:hAnsi="Trebuchet MS"/>
-        </w:rPr>
-      </w:pPr>
-      <w:r>
-        <w:rPr>
-          <w:rFonts w:ascii="Trebuchet MS" w:hAnsi="Trebuchet MS"/>
-          <w:color w:val="000000"/>
-        </w:rPr>
-        <w:t>Cette fenêtre est ouverte lorsque l’on clique sur le bouton “Ajouter” et elle permet d’ajouter un film ou un réalisateur.</w:t>
-      </w:r>
-    </w:p>
-    <w:p>
-      <w:pPr>
-        <w:pStyle w:val="Textbody"/>
-        <w:numPr>
-          <w:ilvl w:val="0"/>
-          <w:numId w:val="7"/>
-        </w:numPr>
-        <w:spacing w:after="0" w:line="326" w:lineRule="auto"/>
-        <w:rPr>
-          <w:rFonts w:ascii="Trebuchet MS" w:hAnsi="Trebuchet MS"/>
-        </w:rPr>
-      </w:pPr>
-      <w:r>
-        <w:rPr>
-          <w:rFonts w:ascii="Trebuchet MS" w:hAnsi="Trebuchet MS"/>
-        </w:rPr>
-        <w:t>Si le bouton Film est activé, l’utilisateur sera redirigé vers</w:t>
-      </w:r>
-      <w:r>
-        <w:rPr>
-          <w:rFonts w:ascii="Trebuchet MS" w:hAnsi="Trebuchet MS"/>
-        </w:rPr>
-        <w:t xml:space="preserve"> La page Ajout Film.</w:t>
-      </w:r>
-    </w:p>
-    <w:p>
-      <w:pPr>
-        <w:pStyle w:val="Textbody"/>
-        <w:numPr>
-          <w:ilvl w:val="0"/>
-          <w:numId w:val="7"/>
-        </w:numPr>
-        <w:spacing w:after="0" w:line="326" w:lineRule="auto"/>
-        <w:rPr>
-          <w:rFonts w:ascii="Trebuchet MS" w:hAnsi="Trebuchet MS"/>
-        </w:rPr>
-      </w:pPr>
-      <w:r>
-        <w:rPr>
-          <w:rFonts w:ascii="Trebuchet MS" w:hAnsi="Trebuchet MS"/>
-        </w:rPr>
-        <w:t xml:space="preserve">Si le bouton </w:t>
-      </w:r>
-      <w:r>
-        <w:rPr>
-          <w:rFonts w:ascii="Trebuchet MS" w:hAnsi="Trebuchet MS"/>
-        </w:rPr>
-        <w:t>Réalisateur</w:t>
-      </w:r>
-      <w:r>
-        <w:rPr>
-          <w:rFonts w:ascii="Trebuchet MS" w:hAnsi="Trebuchet MS"/>
-        </w:rPr>
-        <w:t xml:space="preserve"> est activé, l’utilisateur sera redirigé vers</w:t>
-      </w:r>
-      <w:r>
-        <w:rPr>
-          <w:rFonts w:ascii="Trebuchet MS" w:hAnsi="Trebuchet MS"/>
-        </w:rPr>
-        <w:t xml:space="preserve"> La page Ajout Réalisateur.</w:t>
-      </w:r>
-    </w:p>
-    <w:p>
-      <w:pPr>
-        <w:pStyle w:val="Textbody"/>
-        <w:numPr>
-          <w:ilvl w:val="0"/>
-          <w:numId w:val="7"/>
-        </w:numPr>
-        <w:spacing w:after="0" w:line="326" w:lineRule="auto"/>
-        <w:rPr>
-          <w:rFonts w:ascii="Trebuchet MS" w:hAnsi="Trebuchet MS"/>
-        </w:rPr>
-      </w:pPr>
-      <w:r>
-        <w:rPr>
-          <w:rFonts w:ascii="Trebuchet MS" w:hAnsi="Trebuchet MS"/>
-        </w:rPr>
-        <w:t>Le bouton Annuler permet de revenir à la page précédente.</w:t>
-      </w:r>
-    </w:p>
-    <w:p>
-      <w:pPr>
-        <w:pStyle w:val="Textbody"/>
-        <w:spacing w:after="0" w:line="326" w:lineRule="auto"/>
-        <w:ind w:left="424"/>
-        <w:rPr>
-          <w:rFonts w:ascii="Trebuchet MS" w:hAnsi="Trebuchet MS"/>
-        </w:rPr>
-      </w:pPr>
-    </w:p>
-    <w:p>
-      <w:pPr>
-        <w:pStyle w:val="Textbody"/>
-        <w:spacing w:after="0" w:line="326" w:lineRule="auto"/>
-        <w:rPr>
-          <w:rFonts w:ascii="Trebuchet MS" w:hAnsi="Trebuchet MS"/>
-        </w:rPr>
-      </w:pPr>
-      <w:r>
-        <w:rPr>
-          <w:rFonts w:ascii="Trebuchet MS" w:hAnsi="Trebuchet MS"/>
-          <w:noProof/>
-          <w:lang w:eastAsia="fr-FR" w:bidi="ar-SA"/>
-        </w:rPr>
-        <w:lastRenderedPageBreak/>
-        <w:drawing>
-          <wp:inline distT="0" distB="0" distL="0" distR="0" wp14:anchorId="39B23473" wp14:editId="0492F773">
-            <wp:extent cx="6120130" cy="3442335"/>
-            <wp:effectExtent l="0" t="0" r="0" b="5715"/>
-            <wp:docPr id="10" name="Image 10"/>
-            <wp:cNvGraphicFramePr>
-              <a:graphicFrameLocks xmlns:a="http://schemas.openxmlformats.org/drawingml/2006/main" noChangeAspect="1"/>
-            </wp:cNvGraphicFramePr>
-            <a:graphic xmlns:a="http://schemas.openxmlformats.org/drawingml/2006/main">
-              <a:graphicData uri="http://schemas.openxmlformats.org/drawingml/2006/picture">
-                <pic:pic xmlns:pic="http://schemas.openxmlformats.org/drawingml/2006/picture">
-                  <pic:nvPicPr>
-                    <pic:cNvPr id="3" name="Add_Director.png"/>
                     <pic:cNvPicPr/>
                   </pic:nvPicPr>
                   <pic:blipFill>
@@ -1632,6 +1495,300 @@
         <w:pStyle w:val="Textbody"/>
         <w:spacing w:after="0" w:line="326" w:lineRule="auto"/>
       </w:pPr>
+      <w:r>
+        <w:rPr>
+          <w:rFonts w:ascii="Trebuchet MS" w:hAnsi="Trebuchet MS"/>
+          <w:b/>
+          <w:color w:val="000000"/>
+          <w:u w:val="single"/>
+        </w:rPr>
+        <w:t>Accueil :</w:t>
+      </w:r>
+    </w:p>
+    <w:p>
+      <w:pPr>
+        <w:pStyle w:val="Textbody"/>
+        <w:numPr>
+          <w:ilvl w:val="0"/>
+          <w:numId w:val="6"/>
+        </w:numPr>
+        <w:spacing w:after="0" w:line="326" w:lineRule="auto"/>
+        <w:rPr>
+          <w:rFonts w:ascii="Trebuchet MS" w:hAnsi="Trebuchet MS"/>
+          <w:color w:val="000000"/>
+        </w:rPr>
+      </w:pPr>
+      <w:r>
+        <w:rPr>
+          <w:rFonts w:ascii="Trebuchet MS" w:hAnsi="Trebuchet MS"/>
+          <w:color w:val="000000"/>
+        </w:rPr>
+        <w:t>Cette vue contient le logo ainsi que le nom de l’application et en dessous de ces éléments, il y a une brève description du fonctionnement de l’application avec les différentes règles à suivre.</w:t>
+      </w:r>
+    </w:p>
+    <w:p>
+      <w:pPr>
+        <w:pStyle w:val="Textbody"/>
+        <w:numPr>
+          <w:ilvl w:val="0"/>
+          <w:numId w:val="6"/>
+        </w:numPr>
+        <w:spacing w:after="0" w:line="326" w:lineRule="auto"/>
+        <w:rPr>
+          <w:rFonts w:ascii="Trebuchet MS" w:hAnsi="Trebuchet MS"/>
+          <w:color w:val="000000"/>
+        </w:rPr>
+      </w:pPr>
+      <w:r>
+        <w:rPr>
+          <w:rFonts w:ascii="Trebuchet MS" w:hAnsi="Trebuchet MS"/>
+          <w:color w:val="000000"/>
+        </w:rPr>
+        <w:t>Le bouton Admin permet d’accéder à la page de connexion Administrateur de l’application</w:t>
+      </w:r>
+    </w:p>
+    <w:p>
+      <w:pPr>
+        <w:pStyle w:val="Textbody"/>
+        <w:numPr>
+          <w:ilvl w:val="0"/>
+          <w:numId w:val="6"/>
+        </w:numPr>
+        <w:spacing w:after="0" w:line="326" w:lineRule="auto"/>
+        <w:rPr>
+          <w:rFonts w:ascii="Trebuchet MS" w:hAnsi="Trebuchet MS"/>
+          <w:color w:val="000000"/>
+        </w:rPr>
+      </w:pPr>
+      <w:r>
+        <w:rPr>
+          <w:rFonts w:ascii="Trebuchet MS" w:hAnsi="Trebuchet MS"/>
+          <w:color w:val="000000"/>
+        </w:rPr>
+        <w:t>Le bouton Indépendant permet d’accéder à la page Indépendant de l’application</w:t>
+      </w:r>
+    </w:p>
+    <w:p>
+      <w:pPr>
+        <w:pStyle w:val="Textbody"/>
+        <w:numPr>
+          <w:ilvl w:val="0"/>
+          <w:numId w:val="6"/>
+        </w:numPr>
+        <w:spacing w:after="0" w:line="326" w:lineRule="auto"/>
+        <w:rPr>
+          <w:rFonts w:ascii="Trebuchet MS" w:hAnsi="Trebuchet MS"/>
+          <w:color w:val="000000"/>
+        </w:rPr>
+      </w:pPr>
+      <w:r>
+        <w:rPr>
+          <w:rFonts w:ascii="Trebuchet MS" w:hAnsi="Trebuchet MS"/>
+          <w:color w:val="000000"/>
+        </w:rPr>
+        <w:t>Le bouton Ajouter ouvre une boite de dialogue permettant à l’utilisateur de choisir ce qu’il souhaite ajouter (Film, Réalisateur).</w:t>
+      </w:r>
+    </w:p>
+    <w:p>
+      <w:pPr>
+        <w:pStyle w:val="Textbody"/>
+        <w:spacing w:after="0" w:line="326" w:lineRule="auto"/>
+      </w:pPr>
+      <w:proofErr w:type="spellStart"/>
+      <w:r>
+        <w:rPr>
+          <w:rFonts w:ascii="Trebuchet MS" w:hAnsi="Trebuchet MS"/>
+          <w:b/>
+          <w:color w:val="000000"/>
+          <w:u w:val="single"/>
+        </w:rPr>
+        <w:t>Add_Box</w:t>
+      </w:r>
+      <w:proofErr w:type="spellEnd"/>
+      <w:r>
+        <w:rPr>
+          <w:rFonts w:ascii="Trebuchet MS" w:hAnsi="Trebuchet MS"/>
+          <w:b/>
+          <w:color w:val="000000"/>
+          <w:u w:val="single"/>
+        </w:rPr>
+        <w:t xml:space="preserve"> :</w:t>
+      </w:r>
+    </w:p>
+    <w:p>
+      <w:pPr>
+        <w:pStyle w:val="Textbody"/>
+        <w:numPr>
+          <w:ilvl w:val="0"/>
+          <w:numId w:val="7"/>
+        </w:numPr>
+        <w:spacing w:after="0" w:line="326" w:lineRule="auto"/>
+        <w:rPr>
+          <w:rFonts w:ascii="Trebuchet MS" w:hAnsi="Trebuchet MS"/>
+        </w:rPr>
+      </w:pPr>
+      <w:r>
+        <w:rPr>
+          <w:rFonts w:ascii="Trebuchet MS" w:hAnsi="Trebuchet MS"/>
+          <w:color w:val="000000"/>
+        </w:rPr>
+        <w:t>Cette fenêtre est ouverte lorsque l’on clique sur le bouton “Ajouter” et elle permet d’ajouter un film ou un réalisateur.</w:t>
+      </w:r>
+    </w:p>
+    <w:p>
+      <w:pPr>
+        <w:pStyle w:val="Textbody"/>
+        <w:numPr>
+          <w:ilvl w:val="0"/>
+          <w:numId w:val="7"/>
+        </w:numPr>
+        <w:spacing w:after="0" w:line="326" w:lineRule="auto"/>
+        <w:rPr>
+          <w:rFonts w:ascii="Trebuchet MS" w:hAnsi="Trebuchet MS"/>
+        </w:rPr>
+      </w:pPr>
+      <w:r>
+        <w:rPr>
+          <w:rFonts w:ascii="Trebuchet MS" w:hAnsi="Trebuchet MS"/>
+        </w:rPr>
+        <w:t>Si le bouton Film est activé, l’utilisateur sera redirigé vers</w:t>
+      </w:r>
+      <w:r>
+        <w:rPr>
+          <w:rFonts w:ascii="Trebuchet MS" w:hAnsi="Trebuchet MS"/>
+        </w:rPr>
+        <w:t xml:space="preserve"> La page Ajout Film.</w:t>
+      </w:r>
+    </w:p>
+    <w:p>
+      <w:pPr>
+        <w:pStyle w:val="Textbody"/>
+        <w:numPr>
+          <w:ilvl w:val="0"/>
+          <w:numId w:val="7"/>
+        </w:numPr>
+        <w:spacing w:after="0" w:line="326" w:lineRule="auto"/>
+        <w:rPr>
+          <w:rFonts w:ascii="Trebuchet MS" w:hAnsi="Trebuchet MS"/>
+        </w:rPr>
+      </w:pPr>
+      <w:r>
+        <w:rPr>
+          <w:rFonts w:ascii="Trebuchet MS" w:hAnsi="Trebuchet MS"/>
+        </w:rPr>
+        <w:lastRenderedPageBreak/>
+        <w:t xml:space="preserve">Si le bouton </w:t>
+      </w:r>
+      <w:r>
+        <w:rPr>
+          <w:rFonts w:ascii="Trebuchet MS" w:hAnsi="Trebuchet MS"/>
+        </w:rPr>
+        <w:t>Réalisateur</w:t>
+      </w:r>
+      <w:r>
+        <w:rPr>
+          <w:rFonts w:ascii="Trebuchet MS" w:hAnsi="Trebuchet MS"/>
+        </w:rPr>
+        <w:t xml:space="preserve"> est activé, l’utilisateur sera redirigé vers</w:t>
+      </w:r>
+      <w:r>
+        <w:rPr>
+          <w:rFonts w:ascii="Trebuchet MS" w:hAnsi="Trebuchet MS"/>
+        </w:rPr>
+        <w:t xml:space="preserve"> La page Ajout Réalisateur.</w:t>
+      </w:r>
+    </w:p>
+    <w:p>
+      <w:pPr>
+        <w:pStyle w:val="Textbody"/>
+        <w:numPr>
+          <w:ilvl w:val="0"/>
+          <w:numId w:val="7"/>
+        </w:numPr>
+        <w:spacing w:after="0" w:line="326" w:lineRule="auto"/>
+        <w:rPr>
+          <w:rFonts w:ascii="Trebuchet MS" w:hAnsi="Trebuchet MS"/>
+        </w:rPr>
+      </w:pPr>
+      <w:r>
+        <w:rPr>
+          <w:rFonts w:ascii="Trebuchet MS" w:hAnsi="Trebuchet MS"/>
+        </w:rPr>
+        <w:t>Le bouton Annuler permet de revenir à la page précédente.</w:t>
+      </w:r>
+    </w:p>
+    <w:p>
+      <w:pPr>
+        <w:pStyle w:val="Textbody"/>
+        <w:spacing w:after="0" w:line="326" w:lineRule="auto"/>
+        <w:ind w:left="424"/>
+        <w:rPr>
+          <w:rFonts w:ascii="Trebuchet MS" w:hAnsi="Trebuchet MS"/>
+        </w:rPr>
+      </w:pPr>
+    </w:p>
+    <w:p>
+      <w:pPr>
+        <w:pStyle w:val="Textbody"/>
+        <w:spacing w:after="0" w:line="326" w:lineRule="auto"/>
+        <w:rPr>
+          <w:rFonts w:ascii="Trebuchet MS" w:hAnsi="Trebuchet MS"/>
+        </w:rPr>
+      </w:pPr>
+      <w:r>
+        <w:rPr>
+          <w:rFonts w:ascii="Trebuchet MS" w:hAnsi="Trebuchet MS"/>
+          <w:noProof/>
+          <w:lang w:eastAsia="fr-FR" w:bidi="ar-SA"/>
+        </w:rPr>
+        <w:drawing>
+          <wp:inline distT="0" distB="0" distL="0" distR="0" wp14:anchorId="39B23473" wp14:editId="0492F773">
+            <wp:extent cx="6120130" cy="3442335"/>
+            <wp:effectExtent l="0" t="0" r="0" b="5715"/>
+            <wp:docPr id="10" name="Image 10"/>
+            <wp:cNvGraphicFramePr>
+              <a:graphicFrameLocks xmlns:a="http://schemas.openxmlformats.org/drawingml/2006/main" noChangeAspect="1"/>
+            </wp:cNvGraphicFramePr>
+            <a:graphic xmlns:a="http://schemas.openxmlformats.org/drawingml/2006/main">
+              <a:graphicData uri="http://schemas.openxmlformats.org/drawingml/2006/picture">
+                <pic:pic xmlns:pic="http://schemas.openxmlformats.org/drawingml/2006/picture">
+                  <pic:nvPicPr>
+                    <pic:cNvPr id="3" name="Add_Director.png"/>
+                    <pic:cNvPicPr/>
+                  </pic:nvPicPr>
+                  <pic:blipFill>
+                    <a:blip r:embed="rId9">
+                      <a:extLst>
+                        <a:ext uri="{28A0092B-C50C-407E-A947-70E740481C1C}">
+                          <a14:useLocalDpi xmlns:a14="http://schemas.microsoft.com/office/drawing/2010/main" val="0"/>
+                        </a:ext>
+                      </a:extLst>
+                    </a:blip>
+                    <a:stretch>
+                      <a:fillRect/>
+                    </a:stretch>
+                  </pic:blipFill>
+                  <pic:spPr>
+                    <a:xfrm>
+                      <a:off x="0" y="0"/>
+                      <a:ext cx="6120130" cy="3442335"/>
+                    </a:xfrm>
+                    <a:prstGeom prst="rect">
+                      <a:avLst/>
+                    </a:prstGeom>
+                  </pic:spPr>
+                </pic:pic>
+              </a:graphicData>
+            </a:graphic>
+          </wp:inline>
+        </w:drawing>
+      </w:r>
+    </w:p>
+    <w:p>
+      <w:pPr>
+        <w:pStyle w:val="Textbody"/>
+        <w:spacing w:after="0" w:line="326" w:lineRule="auto"/>
+      </w:pPr>
       <w:proofErr w:type="spellStart"/>
       <w:r>
         <w:rPr>
@@ -1762,7 +1919,15 @@
           <w:rFonts w:ascii="Trebuchet MS" w:hAnsi="Trebuchet MS"/>
           <w:color w:val="FF0000"/>
         </w:rPr>
-        <w:t>Attention : Cliquer sur ce bouton avant d’avoir confirmé l’ajout annule l’ajout du film !</w:t>
+        <w:t xml:space="preserve">Attention : Cliquer sur ce bouton avant d’avoir </w:t>
+      </w:r>
+      <w:r>
+        <w:rPr>
+          <w:rFonts w:ascii="Trebuchet MS" w:hAnsi="Trebuchet MS"/>
+          <w:color w:val="FF0000"/>
+        </w:rPr>
+        <w:lastRenderedPageBreak/>
+        <w:t>confirmé l’ajout annule l’ajout du film !</w:t>
       </w:r>
     </w:p>
     <w:p>
@@ -1775,7 +1940,6 @@
           <w:noProof/>
           <w:lang w:eastAsia="fr-FR" w:bidi="ar-SA"/>
         </w:rPr>
-        <w:lastRenderedPageBreak/>
         <w:drawing>
           <wp:inline distT="0" distB="0" distL="0" distR="0" wp14:anchorId="152B97D3" wp14:editId="446C3119">
             <wp:extent cx="6119706" cy="3442335"/>
@@ -1792,7 +1956,7 @@
                     <pic:cNvPicPr/>
                   </pic:nvPicPr>
                   <pic:blipFill>
-                    <a:blip r:embed="rId9">
+                    <a:blip r:embed="rId10">
                       <a:extLst>
                         <a:ext uri="{28A0092B-C50C-407E-A947-70E740481C1C}">
                           <a14:useLocalDpi xmlns:a14="http://schemas.microsoft.com/office/drawing/2010/main" val="0"/>
@@ -1957,6 +2121,7 @@
         <w:rPr>
           <w:rFonts w:ascii="Trebuchet MS" w:hAnsi="Trebuchet MS"/>
         </w:rPr>
+        <w:lastRenderedPageBreak/>
         <w:t>Cette petite fenêtre apparaît lorsque l'on appuie sur le bouton supprimer.</w:t>
       </w:r>
     </w:p>
@@ -1972,7 +2137,6 @@
         <w:rPr>
           <w:rFonts w:ascii="Trebuchet MS" w:hAnsi="Trebuchet MS"/>
         </w:rPr>
-        <w:lastRenderedPageBreak/>
         <w:t>Une boîte de dialogue pour afficher une erreur s’affiche si l’utilisateur n’est pas connecté en tant qu’administrateur.</w:t>
       </w:r>
     </w:p>
@@ -2023,187 +2187,6 @@
                 <pic:pic xmlns:pic="http://schemas.openxmlformats.org/drawingml/2006/picture">
                   <pic:nvPicPr>
                     <pic:cNvPr id="5" name="Ex_Real.png"/>
-                    <pic:cNvPicPr/>
-                  </pic:nvPicPr>
-                  <pic:blipFill>
-                    <a:blip r:embed="rId10">
-                      <a:extLst>
-                        <a:ext uri="{28A0092B-C50C-407E-A947-70E740481C1C}">
-                          <a14:useLocalDpi xmlns:a14="http://schemas.microsoft.com/office/drawing/2010/main" val="0"/>
-                        </a:ext>
-                      </a:extLst>
-                    </a:blip>
-                    <a:stretch>
-                      <a:fillRect/>
-                    </a:stretch>
-                  </pic:blipFill>
-                  <pic:spPr>
-                    <a:xfrm>
-                      <a:off x="0" y="0"/>
-                      <a:ext cx="6120130" cy="3442335"/>
-                    </a:xfrm>
-                    <a:prstGeom prst="rect">
-                      <a:avLst/>
-                    </a:prstGeom>
-                  </pic:spPr>
-                </pic:pic>
-              </a:graphicData>
-            </a:graphic>
-          </wp:inline>
-        </w:drawing>
-      </w:r>
-    </w:p>
-    <w:p>
-      <w:pPr>
-        <w:pStyle w:val="Textbody"/>
-      </w:pPr>
-      <w:proofErr w:type="spellStart"/>
-      <w:r>
-        <w:rPr>
-          <w:rFonts w:ascii="Trebuchet MS" w:hAnsi="Trebuchet MS"/>
-          <w:b/>
-          <w:bCs/>
-          <w:u w:val="single"/>
-        </w:rPr>
-        <w:t>Ex_Real</w:t>
-      </w:r>
-      <w:proofErr w:type="spellEnd"/>
-      <w:r>
-        <w:rPr>
-          <w:rFonts w:ascii="Trebuchet MS" w:hAnsi="Trebuchet MS"/>
-          <w:b/>
-          <w:bCs/>
-          <w:u w:val="single"/>
-        </w:rPr>
-        <w:t> :</w:t>
-      </w:r>
-    </w:p>
-    <w:p>
-      <w:pPr>
-        <w:pStyle w:val="Textbody"/>
-        <w:numPr>
-          <w:ilvl w:val="0"/>
-          <w:numId w:val="11"/>
-        </w:numPr>
-      </w:pPr>
-      <w:r>
-        <w:rPr>
-          <w:rFonts w:ascii="Trebuchet MS" w:hAnsi="Trebuchet MS"/>
-        </w:rPr>
-        <w:t>Cette page contient toutes les informations nécessaires concernant un réalisateur.</w:t>
-      </w:r>
-    </w:p>
-    <w:p>
-      <w:pPr>
-        <w:pStyle w:val="Textbody"/>
-        <w:numPr>
-          <w:ilvl w:val="0"/>
-          <w:numId w:val="11"/>
-        </w:numPr>
-        <w:rPr>
-          <w:rFonts w:ascii="Trebuchet MS" w:hAnsi="Trebuchet MS"/>
-          <w:b/>
-          <w:bCs/>
-          <w:u w:val="single"/>
-        </w:rPr>
-      </w:pPr>
-      <w:r>
-        <w:rPr>
-          <w:rFonts w:ascii="Trebuchet MS" w:hAnsi="Trebuchet MS"/>
-        </w:rPr>
-        <w:t>Il y a les informations principales avec son nom, son prénom, sa date de naissance, sa date de mort (si nécessaire), sa nationalité et sa biographie.</w:t>
-      </w:r>
-    </w:p>
-    <w:p>
-      <w:pPr>
-        <w:pStyle w:val="Textbody"/>
-        <w:numPr>
-          <w:ilvl w:val="0"/>
-          <w:numId w:val="11"/>
-        </w:numPr>
-        <w:rPr>
-          <w:rFonts w:ascii="Trebuchet MS" w:hAnsi="Trebuchet MS"/>
-          <w:b/>
-          <w:bCs/>
-          <w:u w:val="single"/>
-        </w:rPr>
-      </w:pPr>
-      <w:r>
-        <w:rPr>
-          <w:rFonts w:ascii="Trebuchet MS" w:hAnsi="Trebuchet MS"/>
-        </w:rPr>
-        <w:t>Les boutons ajout et suppression fonctionne de la même manière que sur les autres pages.</w:t>
-      </w:r>
-    </w:p>
-    <w:p>
-      <w:pPr>
-        <w:pStyle w:val="Textbody"/>
-        <w:numPr>
-          <w:ilvl w:val="0"/>
-          <w:numId w:val="11"/>
-        </w:numPr>
-        <w:rPr>
-          <w:rFonts w:ascii="Trebuchet MS" w:hAnsi="Trebuchet MS"/>
-          <w:b/>
-          <w:bCs/>
-          <w:u w:val="single"/>
-        </w:rPr>
-      </w:pPr>
-      <w:r>
-        <w:rPr>
-          <w:rFonts w:ascii="Trebuchet MS" w:hAnsi="Trebuchet MS"/>
-        </w:rPr>
-        <w:t xml:space="preserve">Le bouton Signaler permet de signaler un réalisateur, il envoie un mail d’avertissement aux administrateurs de l’application. Ainsi les administrateurs seront mis au courant et pourrons modifier le réalisateur ou le supprimer </w:t>
-      </w:r>
-      <w:r>
-        <w:rPr>
-          <w:rFonts w:ascii="Trebuchet MS" w:hAnsi="Trebuchet MS"/>
-        </w:rPr>
-        <w:lastRenderedPageBreak/>
-        <w:t>si besoins est.</w:t>
-      </w:r>
-      <w:r>
-        <w:rPr>
-          <w:rFonts w:ascii="Trebuchet MS" w:hAnsi="Trebuchet MS"/>
-          <w:b/>
-          <w:bCs/>
-          <w:u w:val="single"/>
-        </w:rPr>
-        <w:t xml:space="preserve"> </w:t>
-      </w:r>
-    </w:p>
-    <w:p>
-      <w:pPr>
-        <w:pStyle w:val="Textbody"/>
-        <w:rPr>
-          <w:rFonts w:ascii="Trebuchet MS" w:hAnsi="Trebuchet MS"/>
-          <w:b/>
-          <w:bCs/>
-          <w:u w:val="single"/>
-        </w:rPr>
-      </w:pPr>
-      <w:r>
-        <w:rPr>
-          <w:rFonts w:ascii="Trebuchet MS" w:hAnsi="Trebuchet MS"/>
-          <w:b/>
-          <w:bCs/>
-          <w:noProof/>
-          <w:u w:val="single"/>
-          <w:lang w:eastAsia="fr-FR" w:bidi="ar-SA"/>
-        </w:rPr>
-        <w:drawing>
-          <wp:inline distT="0" distB="0" distL="0" distR="0" wp14:anchorId="1C8B7FFE" wp14:editId="2EBA0433">
-            <wp:extent cx="6120130" cy="3442335"/>
-            <wp:effectExtent l="0" t="0" r="0" b="5715"/>
-            <wp:docPr id="6" name="Image 6"/>
-            <wp:cNvGraphicFramePr>
-              <a:graphicFrameLocks xmlns:a="http://schemas.openxmlformats.org/drawingml/2006/main" noChangeAspect="1"/>
-            </wp:cNvGraphicFramePr>
-            <a:graphic xmlns:a="http://schemas.openxmlformats.org/drawingml/2006/main">
-              <a:graphicData uri="http://schemas.openxmlformats.org/drawingml/2006/picture">
-                <pic:pic xmlns:pic="http://schemas.openxmlformats.org/drawingml/2006/picture">
-                  <pic:nvPicPr>
-                    <pic:cNvPr id="6" name="Ex_Select1.png"/>
                     <pic:cNvPicPr/>
                   </pic:nvPicPr>
                   <pic:blipFill>
@@ -2246,7 +2229,7 @@
           <w:bCs/>
           <w:u w:val="single"/>
         </w:rPr>
-        <w:t>Ex_Select</w:t>
+        <w:t>Ex_Real</w:t>
       </w:r>
       <w:proofErr w:type="spellEnd"/>
       <w:r>
@@ -2264,14 +2247,14 @@
         <w:pStyle w:val="Textbody"/>
         <w:numPr>
           <w:ilvl w:val="0"/>
-          <w:numId w:val="12"/>
+          <w:numId w:val="11"/>
         </w:numPr>
       </w:pPr>
       <w:r>
         <w:rPr>
           <w:rFonts w:ascii="Trebuchet MS" w:hAnsi="Trebuchet MS"/>
         </w:rPr>
-        <w:t>Cette page sera disponible lorsqu'on cliquera sur un film présent dans la liste de gauche.</w:t>
+        <w:t>Cette page contient toutes les informations nécessaires concernant un réalisateur.</w:t>
       </w:r>
     </w:p>
     <w:p>
@@ -2279,14 +2262,20 @@
         <w:pStyle w:val="Textbody"/>
         <w:numPr>
           <w:ilvl w:val="0"/>
-          <w:numId w:val="12"/>
+          <w:numId w:val="11"/>
         </w:numPr>
-      </w:pPr>
-      <w:r>
-        <w:rPr>
-          <w:rFonts w:ascii="Trebuchet MS" w:hAnsi="Trebuchet MS"/>
-        </w:rPr>
-        <w:t>On peut voir l'image du film, le titre, le réalisateur, la date de sortie, les différents tags et le synopsis.</w:t>
+        <w:rPr>
+          <w:rFonts w:ascii="Trebuchet MS" w:hAnsi="Trebuchet MS"/>
+          <w:b/>
+          <w:bCs/>
+          <w:u w:val="single"/>
+        </w:rPr>
+      </w:pPr>
+      <w:r>
+        <w:rPr>
+          <w:rFonts w:ascii="Trebuchet MS" w:hAnsi="Trebuchet MS"/>
+        </w:rPr>
+        <w:t>Il y a les informations principales avec son nom, son prénom, sa date de naissance, sa date de mort (si nécessaire), sa nationalité et sa biographie.</w:t>
       </w:r>
     </w:p>
     <w:p>
@@ -2294,14 +2283,20 @@
         <w:pStyle w:val="Textbody"/>
         <w:numPr>
           <w:ilvl w:val="0"/>
-          <w:numId w:val="12"/>
+          <w:numId w:val="11"/>
         </w:numPr>
-      </w:pPr>
-      <w:r>
-        <w:rPr>
-          <w:rFonts w:ascii="Trebuchet MS" w:hAnsi="Trebuchet MS"/>
-        </w:rPr>
-        <w:t>En dessous des diverses informations du film est présente la liste des acteurs principaux du film.</w:t>
+        <w:rPr>
+          <w:rFonts w:ascii="Trebuchet MS" w:hAnsi="Trebuchet MS"/>
+          <w:b/>
+          <w:bCs/>
+          <w:u w:val="single"/>
+        </w:rPr>
+      </w:pPr>
+      <w:r>
+        <w:rPr>
+          <w:rFonts w:ascii="Trebuchet MS" w:hAnsi="Trebuchet MS"/>
+        </w:rPr>
+        <w:t>Les boutons ajout et suppression fonctionne de la même manière que sur les autres pages.</w:t>
       </w:r>
     </w:p>
     <w:p>
@@ -2309,19 +2304,8 @@
         <w:pStyle w:val="Textbody"/>
         <w:numPr>
           <w:ilvl w:val="0"/>
-          <w:numId w:val="12"/>
+          <w:numId w:val="11"/>
         </w:numPr>
-      </w:pPr>
-      <w:r>
-        <w:rPr>
-          <w:rFonts w:ascii="Trebuchet MS" w:hAnsi="Trebuchet MS"/>
-        </w:rPr>
-        <w:t>Comme avec la page du réalisateur, le bouton « Modifier » est disponible seulement pour les administrateurs et permet de changer les informations du film.</w:t>
-      </w:r>
-    </w:p>
-    <w:p>
-      <w:pPr>
-        <w:pStyle w:val="Textbody"/>
         <w:rPr>
           <w:rFonts w:ascii="Trebuchet MS" w:hAnsi="Trebuchet MS"/>
           <w:b/>
@@ -2329,6 +2313,28 @@
           <w:u w:val="single"/>
         </w:rPr>
       </w:pPr>
+      <w:r>
+        <w:rPr>
+          <w:rFonts w:ascii="Trebuchet MS" w:hAnsi="Trebuchet MS"/>
+        </w:rPr>
+        <w:t xml:space="preserve">Le bouton Signaler permet de signaler un réalisateur, il envoie un mail d’avertissement aux administrateurs de </w:t>
+      </w:r>
+      <w:r>
+        <w:rPr>
+          <w:rFonts w:ascii="Trebuchet MS" w:hAnsi="Trebuchet MS"/>
+        </w:rPr>
+        <w:lastRenderedPageBreak/>
+        <w:t>l’application. Ainsi les administrateurs seront mis au courant et pourrons modifier le réalisateur ou le supprimer si besoins est.</w:t>
+      </w:r>
+      <w:r>
+        <w:rPr>
+          <w:rFonts w:ascii="Trebuchet MS" w:hAnsi="Trebuchet MS"/>
+          <w:b/>
+          <w:bCs/>
+          <w:u w:val="single"/>
+        </w:rPr>
+        <w:t xml:space="preserve"> </w:t>
+      </w:r>
     </w:p>
     <w:p>
       <w:pPr>
@@ -2349,12 +2355,11 @@
           <w:u w:val="single"/>
           <w:lang w:eastAsia="fr-FR" w:bidi="ar-SA"/>
         </w:rPr>
-        <w:lastRenderedPageBreak/>
         <w:drawing>
-          <wp:inline distT="0" distB="0" distL="0" distR="0" wp14:anchorId="313FD299" wp14:editId="787F08A7">
+          <wp:inline distT="0" distB="0" distL="0" distR="0" wp14:anchorId="1C8B7FFE" wp14:editId="2EBA0433">
             <wp:extent cx="6120130" cy="3442335"/>
             <wp:effectExtent l="0" t="0" r="0" b="5715"/>
-            <wp:docPr id="7" name="Image 7"/>
+            <wp:docPr id="6" name="Image 6"/>
             <wp:cNvGraphicFramePr>
               <a:graphicFrameLocks xmlns:a="http://schemas.openxmlformats.org/drawingml/2006/main" noChangeAspect="1"/>
             </wp:cNvGraphicFramePr>
@@ -2362,7 +2367,7 @@
               <a:graphicData uri="http://schemas.openxmlformats.org/drawingml/2006/picture">
                 <pic:pic xmlns:pic="http://schemas.openxmlformats.org/drawingml/2006/picture">
                   <pic:nvPicPr>
-                    <pic:cNvPr id="7" name="Indépendant.png"/>
+                    <pic:cNvPr id="6" name="Ex_Select1.png"/>
                     <pic:cNvPicPr/>
                   </pic:nvPicPr>
                   <pic:blipFill>
@@ -2397,6 +2402,7 @@
       <w:pPr>
         <w:pStyle w:val="Textbody"/>
       </w:pPr>
+      <w:proofErr w:type="spellStart"/>
       <w:r>
         <w:rPr>
           <w:rFonts w:ascii="Trebuchet MS" w:hAnsi="Trebuchet MS"/>
@@ -2404,7 +2410,17 @@
           <w:bCs/>
           <w:u w:val="single"/>
         </w:rPr>
-        <w:t>Indépendant :</w:t>
+        <w:t>Ex_Select</w:t>
+      </w:r>
+      <w:proofErr w:type="spellEnd"/>
+      <w:r>
+        <w:rPr>
+          <w:rFonts w:ascii="Trebuchet MS" w:hAnsi="Trebuchet MS"/>
+          <w:b/>
+          <w:bCs/>
+          <w:u w:val="single"/>
+        </w:rPr>
+        <w:t> :</w:t>
       </w:r>
     </w:p>
     <w:p>
@@ -2412,14 +2428,14 @@
         <w:pStyle w:val="Textbody"/>
         <w:numPr>
           <w:ilvl w:val="0"/>
-          <w:numId w:val="13"/>
+          <w:numId w:val="12"/>
         </w:numPr>
       </w:pPr>
       <w:r>
         <w:rPr>
           <w:rFonts w:ascii="Trebuchet MS" w:hAnsi="Trebuchet MS"/>
         </w:rPr>
-        <w:t>Cette page permet de recenser tous les films créés par des réalisateurs indépendants. Cela permet de mettre ces films en avant.</w:t>
+        <w:t>Cette page sera disponible lorsqu'on cliquera sur un film présent dans la liste de gauche.</w:t>
       </w:r>
     </w:p>
     <w:p>
@@ -2427,15 +2443,56 @@
         <w:pStyle w:val="Textbody"/>
         <w:numPr>
           <w:ilvl w:val="0"/>
-          <w:numId w:val="13"/>
+          <w:numId w:val="12"/>
         </w:numPr>
       </w:pPr>
       <w:r>
         <w:rPr>
           <w:rFonts w:ascii="Trebuchet MS" w:hAnsi="Trebuchet MS"/>
         </w:rPr>
-        <w:t>On a donc une liste de films classés par ordre chronologique.</w:t>
-      </w:r>
+        <w:t>On peut voir l'image du film, le titre, le réalisateur, la date de sortie, les différents tags et le synopsis.</w:t>
+      </w:r>
+    </w:p>
+    <w:p>
+      <w:pPr>
+        <w:pStyle w:val="Textbody"/>
+        <w:numPr>
+          <w:ilvl w:val="0"/>
+          <w:numId w:val="12"/>
+        </w:numPr>
+      </w:pPr>
+      <w:r>
+        <w:rPr>
+          <w:rFonts w:ascii="Trebuchet MS" w:hAnsi="Trebuchet MS"/>
+        </w:rPr>
+        <w:t>En dessous des diverses informations du film est présente la liste des acteurs principaux du film.</w:t>
+      </w:r>
+    </w:p>
+    <w:p>
+      <w:pPr>
+        <w:pStyle w:val="Textbody"/>
+        <w:numPr>
+          <w:ilvl w:val="0"/>
+          <w:numId w:val="12"/>
+        </w:numPr>
+      </w:pPr>
+      <w:r>
+        <w:rPr>
+          <w:rFonts w:ascii="Trebuchet MS" w:hAnsi="Trebuchet MS"/>
+        </w:rPr>
+        <w:t>Comme avec la page du réalisateur, le bouton « Modifier » est disponible seulement pour les administrateurs et permet de changer les informations du film.</w:t>
+      </w:r>
+    </w:p>
+    <w:p>
+      <w:pPr>
+        <w:pStyle w:val="Textbody"/>
+        <w:rPr>
+          <w:rFonts w:ascii="Trebuchet MS" w:hAnsi="Trebuchet MS"/>
+          <w:b/>
+          <w:bCs/>
+          <w:u w:val="single"/>
+        </w:rPr>
+      </w:pPr>
     </w:p>
     <w:p>
       <w:pPr>
@@ -2458,10 +2515,10 @@
         </w:rPr>
         <w:lastRenderedPageBreak/>
         <w:drawing>
-          <wp:inline distT="0" distB="0" distL="0" distR="0" wp14:anchorId="3C7BDD0A" wp14:editId="76DB9189">
-            <wp:extent cx="6119706" cy="3442335"/>
+          <wp:inline distT="0" distB="0" distL="0" distR="0" wp14:anchorId="313FD299" wp14:editId="787F08A7">
+            <wp:extent cx="6120130" cy="3442335"/>
             <wp:effectExtent l="0" t="0" r="0" b="5715"/>
-            <wp:docPr id="8" name="Image 8"/>
+            <wp:docPr id="7" name="Image 7"/>
             <wp:cNvGraphicFramePr>
               <a:graphicFrameLocks xmlns:a="http://schemas.openxmlformats.org/drawingml/2006/main" noChangeAspect="1"/>
             </wp:cNvGraphicFramePr>
@@ -2469,7 +2526,7 @@
               <a:graphicData uri="http://schemas.openxmlformats.org/drawingml/2006/picture">
                 <pic:pic xmlns:pic="http://schemas.openxmlformats.org/drawingml/2006/picture">
                   <pic:nvPicPr>
-                    <pic:cNvPr id="8" name="Modify_Movie.png"/>
+                    <pic:cNvPr id="7" name="Indépendant.png"/>
                     <pic:cNvPicPr/>
                   </pic:nvPicPr>
                   <pic:blipFill>
@@ -2487,7 +2544,7 @@
                   <pic:spPr>
                     <a:xfrm>
                       <a:off x="0" y="0"/>
-                      <a:ext cx="6119706" cy="3442335"/>
+                      <a:ext cx="6120130" cy="3442335"/>
                     </a:xfrm>
                     <a:prstGeom prst="rect">
                       <a:avLst/>
@@ -2511,27 +2568,7 @@
           <w:bCs/>
           <w:u w:val="single"/>
         </w:rPr>
-        <w:t xml:space="preserve"> </w:t>
-      </w:r>
-      <w:proofErr w:type="spellStart"/>
-      <w:r>
-        <w:rPr>
-          <w:rFonts w:ascii="Trebuchet MS" w:hAnsi="Trebuchet MS"/>
-          <w:b/>
-          <w:bCs/>
-          <w:u w:val="single"/>
-        </w:rPr>
-        <w:t>Modify_Movie</w:t>
-      </w:r>
-      <w:proofErr w:type="spellEnd"/>
-      <w:r>
-        <w:rPr>
-          <w:rFonts w:ascii="Trebuchet MS" w:hAnsi="Trebuchet MS"/>
-          <w:b/>
-          <w:bCs/>
-          <w:u w:val="single"/>
-        </w:rPr>
-        <w:t> :</w:t>
+        <w:t>Indépendant :</w:t>
       </w:r>
     </w:p>
     <w:p>
@@ -2539,14 +2576,29 @@
         <w:pStyle w:val="Textbody"/>
         <w:numPr>
           <w:ilvl w:val="0"/>
-          <w:numId w:val="14"/>
+          <w:numId w:val="13"/>
         </w:numPr>
       </w:pPr>
       <w:r>
         <w:rPr>
           <w:rFonts w:ascii="Trebuchet MS" w:hAnsi="Trebuchet MS"/>
         </w:rPr>
-        <w:t>Comme pour la page pour modifier un réalisateur, on pourra aussi changer les informations d'un film. Le bouton Modifier doit être enfoncé afin de débloquer les cases à modifier. Un tag peut être supprimé en le sélectionnant dans la liste des tags du film, et en appuyant sur le bouton de suppression. Un tag peut être ajouté en sélectionnant un tag existant et en appuyant sur le bouton ajouter.</w:t>
+        <w:t>Cette page permet de recenser tous les films créés par des réalisateurs indépendants. Cela permet de mettre ces films en avant.</w:t>
+      </w:r>
+    </w:p>
+    <w:p>
+      <w:pPr>
+        <w:pStyle w:val="Textbody"/>
+        <w:numPr>
+          <w:ilvl w:val="0"/>
+          <w:numId w:val="13"/>
+        </w:numPr>
+      </w:pPr>
+      <w:r>
+        <w:rPr>
+          <w:rFonts w:ascii="Trebuchet MS" w:hAnsi="Trebuchet MS"/>
+        </w:rPr>
+        <w:t>On a donc une liste de films classés par ordre chronologique.</w:t>
       </w:r>
     </w:p>
     <w:p>
@@ -2570,10 +2622,10 @@
         </w:rPr>
         <w:lastRenderedPageBreak/>
         <w:drawing>
-          <wp:inline distT="0" distB="0" distL="0" distR="0" wp14:anchorId="606B2ADB" wp14:editId="0A57F797">
+          <wp:inline distT="0" distB="0" distL="0" distR="0" wp14:anchorId="3C7BDD0A" wp14:editId="76DB9189">
             <wp:extent cx="6119706" cy="3442335"/>
             <wp:effectExtent l="0" t="0" r="0" b="5715"/>
-            <wp:docPr id="9" name="Image 9"/>
+            <wp:docPr id="8" name="Image 8"/>
             <wp:cNvGraphicFramePr>
               <a:graphicFrameLocks xmlns:a="http://schemas.openxmlformats.org/drawingml/2006/main" noChangeAspect="1"/>
             </wp:cNvGraphicFramePr>
@@ -2581,7 +2633,7 @@
               <a:graphicData uri="http://schemas.openxmlformats.org/drawingml/2006/picture">
                 <pic:pic xmlns:pic="http://schemas.openxmlformats.org/drawingml/2006/picture">
                   <pic:nvPicPr>
-                    <pic:cNvPr id="9" name="Panel_Admin.png"/>
+                    <pic:cNvPr id="8" name="Modify_Movie.png"/>
                     <pic:cNvPicPr/>
                   </pic:nvPicPr>
                   <pic:blipFill>
@@ -2616,6 +2668,118 @@
       <w:pPr>
         <w:pStyle w:val="Textbody"/>
       </w:pPr>
+      <w:r>
+        <w:rPr>
+          <w:rFonts w:ascii="Trebuchet MS" w:hAnsi="Trebuchet MS"/>
+          <w:b/>
+          <w:bCs/>
+          <w:u w:val="single"/>
+        </w:rPr>
+        <w:t xml:space="preserve"> </w:t>
+      </w:r>
+      <w:proofErr w:type="spellStart"/>
+      <w:r>
+        <w:rPr>
+          <w:rFonts w:ascii="Trebuchet MS" w:hAnsi="Trebuchet MS"/>
+          <w:b/>
+          <w:bCs/>
+          <w:u w:val="single"/>
+        </w:rPr>
+        <w:t>Modify_Movie</w:t>
+      </w:r>
+      <w:proofErr w:type="spellEnd"/>
+      <w:r>
+        <w:rPr>
+          <w:rFonts w:ascii="Trebuchet MS" w:hAnsi="Trebuchet MS"/>
+          <w:b/>
+          <w:bCs/>
+          <w:u w:val="single"/>
+        </w:rPr>
+        <w:t> :</w:t>
+      </w:r>
+    </w:p>
+    <w:p>
+      <w:pPr>
+        <w:pStyle w:val="Textbody"/>
+        <w:numPr>
+          <w:ilvl w:val="0"/>
+          <w:numId w:val="14"/>
+        </w:numPr>
+      </w:pPr>
+      <w:r>
+        <w:rPr>
+          <w:rFonts w:ascii="Trebuchet MS" w:hAnsi="Trebuchet MS"/>
+        </w:rPr>
+        <w:t>Comme pour la page pour modifier un réalisateur, on pourra aussi changer les informations d'un film. Le bouton Modifier doit être enfoncé afin de débloquer les cases à modifier. Un tag peut être supprimé en le sélectionnant dans la liste des tags du film, et en appuyant sur le bouton de suppression. Un tag peut être ajouté en sélectionnant un tag existant et en appuyant sur le bouton ajouter.</w:t>
+      </w:r>
+    </w:p>
+    <w:p>
+      <w:pPr>
+        <w:pStyle w:val="Textbody"/>
+        <w:rPr>
+          <w:rFonts w:ascii="Trebuchet MS" w:hAnsi="Trebuchet MS"/>
+          <w:b/>
+          <w:bCs/>
+          <w:u w:val="single"/>
+        </w:rPr>
+      </w:pPr>
+      <w:r>
+        <w:rPr>
+          <w:rFonts w:ascii="Trebuchet MS" w:hAnsi="Trebuchet MS"/>
+          <w:b/>
+          <w:bCs/>
+          <w:noProof/>
+          <w:u w:val="single"/>
+          <w:lang w:eastAsia="fr-FR" w:bidi="ar-SA"/>
+        </w:rPr>
+        <w:lastRenderedPageBreak/>
+        <w:drawing>
+          <wp:inline distT="0" distB="0" distL="0" distR="0" wp14:anchorId="606B2ADB" wp14:editId="0A57F797">
+            <wp:extent cx="6119706" cy="3442335"/>
+            <wp:effectExtent l="0" t="0" r="0" b="5715"/>
+            <wp:docPr id="9" name="Image 9"/>
+            <wp:cNvGraphicFramePr>
+              <a:graphicFrameLocks xmlns:a="http://schemas.openxmlformats.org/drawingml/2006/main" noChangeAspect="1"/>
+            </wp:cNvGraphicFramePr>
+            <a:graphic xmlns:a="http://schemas.openxmlformats.org/drawingml/2006/main">
+              <a:graphicData uri="http://schemas.openxmlformats.org/drawingml/2006/picture">
+                <pic:pic xmlns:pic="http://schemas.openxmlformats.org/drawingml/2006/picture">
+                  <pic:nvPicPr>
+                    <pic:cNvPr id="9" name="Panel_Admin.png"/>
+                    <pic:cNvPicPr/>
+                  </pic:nvPicPr>
+                  <pic:blipFill>
+                    <a:blip r:embed="rId15">
+                      <a:extLst>
+                        <a:ext uri="{28A0092B-C50C-407E-A947-70E740481C1C}">
+                          <a14:useLocalDpi xmlns:a14="http://schemas.microsoft.com/office/drawing/2010/main" val="0"/>
+                        </a:ext>
+                      </a:extLst>
+                    </a:blip>
+                    <a:stretch>
+                      <a:fillRect/>
+                    </a:stretch>
+                  </pic:blipFill>
+                  <pic:spPr>
+                    <a:xfrm>
+                      <a:off x="0" y="0"/>
+                      <a:ext cx="6119706" cy="3442335"/>
+                    </a:xfrm>
+                    <a:prstGeom prst="rect">
+                      <a:avLst/>
+                    </a:prstGeom>
+                  </pic:spPr>
+                </pic:pic>
+              </a:graphicData>
+            </a:graphic>
+          </wp:inline>
+        </w:drawing>
+      </w:r>
+    </w:p>
+    <w:p>
+      <w:pPr>
+        <w:pStyle w:val="Textbody"/>
+      </w:pPr>
       <w:proofErr w:type="spellStart"/>
       <w:r>
         <w:rPr>
@@ -2779,7 +2943,7 @@
                     <pic:cNvPicPr/>
                   </pic:nvPicPr>
                   <pic:blipFill>
-                    <a:blip r:embed="rId15">
+                    <a:blip r:embed="rId16">
                       <a:extLst>
                         <a:ext uri="{28A0092B-C50C-407E-A947-70E740481C1C}">
                           <a14:useLocalDpi xmlns:a14="http://schemas.microsoft.com/office/drawing/2010/main" val="0"/>
@@ -3089,7 +3253,7 @@
                     </pic:cNvPicPr>
                   </pic:nvPicPr>
                   <pic:blipFill>
-                    <a:blip r:embed="rId16" cstate="print">
+                    <a:blip r:embed="rId17" cstate="print">
                       <a:clrChange>
                         <a:clrFrom>
                           <a:srgbClr val="FFFFFF"/>
@@ -3269,7 +3433,7 @@
                     </pic:cNvPicPr>
                   </pic:nvPicPr>
                   <pic:blipFill>
-                    <a:blip r:embed="rId17" cstate="print">
+                    <a:blip r:embed="rId18" cstate="print">
                       <a:clrChange>
                         <a:clrFrom>
                           <a:srgbClr val="FFFFFF"/>
@@ -3357,7 +3521,7 @@
                     </pic:cNvPicPr>
                   </pic:nvPicPr>
                   <pic:blipFill>
-                    <a:blip r:embed="rId18" cstate="print">
+                    <a:blip r:embed="rId19" cstate="print">
                       <a:clrChange>
                         <a:clrFrom>
                           <a:srgbClr val="FFFFFF"/>
@@ -3445,7 +3609,7 @@
                     </pic:cNvPicPr>
                   </pic:nvPicPr>
                   <pic:blipFill>
-                    <a:blip r:embed="rId19" cstate="print">
+                    <a:blip r:embed="rId20" cstate="print">
                       <a:clrChange>
                         <a:clrFrom>
                           <a:srgbClr val="FFFFFF"/>
@@ -3862,7 +4026,7 @@
                     <pic:cNvPicPr/>
                   </pic:nvPicPr>
                   <pic:blipFill>
-                    <a:blip r:embed="rId20" cstate="print">
+                    <a:blip r:embed="rId21" cstate="print">
                       <a:extLst>
                         <a:ext uri="{28A0092B-C50C-407E-A947-70E740481C1C}">
                           <a14:useLocalDpi xmlns:a14="http://schemas.microsoft.com/office/drawing/2010/main" val="0"/>
@@ -4085,23 +4249,7 @@
         </w:rPr>
         <w:lastRenderedPageBreak/>
         <w:tab/>
-        <w:t xml:space="preserve">Tout d'abord, la classe la plus importante est le "Manager". Il est le </w:t>
-      </w:r>
-      <w:r>
-        <w:rPr>
-          <w:rFonts w:ascii="Trebuchet MS" w:hAnsi="Trebuchet MS"/>
-          <w:sz w:val="24"/>
-          <w:szCs w:val="32"/>
-        </w:rPr>
-        <w:t>cœur</w:t>
-      </w:r>
-      <w:r>
-        <w:rPr>
-          <w:rFonts w:ascii="Trebuchet MS" w:hAnsi="Trebuchet MS"/>
-          <w:sz w:val="24"/>
-          <w:szCs w:val="32"/>
-        </w:rPr>
-        <w:t xml:space="preserve"> de l'application car c'est lui qui dirige toutes les actions effectuées dans l'application. Il contient les méthodes </w:t>
+        <w:t xml:space="preserve">Tout d'abord, la classe la plus importante est le "Manager". Il est le cœur de l'application car c'est lui qui dirige toutes les actions effectuées dans l'application. Il contient les méthodes </w:t>
       </w:r>
       <w:proofErr w:type="gramStart"/>
       <w:r>
@@ -4135,23 +4283,7 @@
           <w:sz w:val="24"/>
           <w:szCs w:val="32"/>
         </w:rPr>
-        <w:t xml:space="preserve"> </w:t>
-      </w:r>
-      <w:r>
-        <w:rPr>
-          <w:rFonts w:ascii="Trebuchet MS" w:hAnsi="Trebuchet MS"/>
-          <w:sz w:val="24"/>
-          <w:szCs w:val="32"/>
-        </w:rPr>
-        <w:t>appeler</w:t>
-      </w:r>
-      <w:r>
-        <w:rPr>
-          <w:rFonts w:ascii="Trebuchet MS" w:hAnsi="Trebuchet MS"/>
-          <w:sz w:val="24"/>
-          <w:szCs w:val="32"/>
-        </w:rPr>
-        <w:t xml:space="preserve"> les méthodes de chargements et de sauvegardes de l'interface "</w:t>
+        <w:t xml:space="preserve"> appeler les méthodes de chargements et de sauvegardes de l'interface "</w:t>
       </w:r>
       <w:proofErr w:type="spellStart"/>
       <w:r>
@@ -4223,23 +4355,7 @@
           <w:sz w:val="24"/>
           <w:szCs w:val="32"/>
         </w:rPr>
-        <w:t xml:space="preserve">" sont similaires, la seule différence entre les deux, c'est </w:t>
-      </w:r>
-      <w:r>
-        <w:rPr>
-          <w:rFonts w:ascii="Trebuchet MS" w:hAnsi="Trebuchet MS"/>
-          <w:sz w:val="24"/>
-          <w:szCs w:val="32"/>
-        </w:rPr>
-        <w:t>qu’elles</w:t>
-      </w:r>
-      <w:r>
-        <w:rPr>
-          <w:rFonts w:ascii="Trebuchet MS" w:hAnsi="Trebuchet MS"/>
-          <w:sz w:val="24"/>
-          <w:szCs w:val="32"/>
-        </w:rPr>
-        <w:t xml:space="preserve"> vont ajouter une instance différente dans une liste différente. La méthode "</w:t>
+        <w:t>" sont similaires, la seule différence entre les deux, c'est qu’elles vont ajouter une instance différente dans une liste différente. La méthode "</w:t>
       </w:r>
       <w:proofErr w:type="spellStart"/>
       <w:r>
@@ -4371,23 +4487,7 @@
           <w:szCs w:val="32"/>
         </w:rPr>
         <w:tab/>
-        <w:t xml:space="preserve">Pour finir la </w:t>
-      </w:r>
-      <w:r>
-        <w:rPr>
-          <w:rFonts w:ascii="Trebuchet MS" w:hAnsi="Trebuchet MS"/>
-          <w:sz w:val="24"/>
-          <w:szCs w:val="32"/>
-        </w:rPr>
-        <w:t>suppression</w:t>
-      </w:r>
-      <w:r>
-        <w:rPr>
-          <w:rFonts w:ascii="Trebuchet MS" w:hAnsi="Trebuchet MS"/>
-          <w:sz w:val="24"/>
-          <w:szCs w:val="32"/>
-        </w:rPr>
-        <w:t xml:space="preserve"> d'un film ou d'un réalisateur. Ce sont des simples méthodes qui vont supprimer les objets passés en paramètres des listes de réalisateurs ou de films. </w:t>
+        <w:t xml:space="preserve">Pour finir la suppression d'un film ou d'un réalisateur. Ce sont des simples méthodes qui vont supprimer les objets passés en paramètres des listes de réalisateurs ou de films. </w:t>
       </w:r>
     </w:p>
     <w:p>
@@ -4414,23 +4514,7 @@
           <w:szCs w:val="32"/>
         </w:rPr>
         <w:tab/>
-        <w:t xml:space="preserve">Passons ensuite à la classe "Film", c'est la </w:t>
-      </w:r>
-      <w:r>
-        <w:rPr>
-          <w:rFonts w:ascii="Trebuchet MS" w:hAnsi="Trebuchet MS"/>
-          <w:sz w:val="24"/>
-          <w:szCs w:val="32"/>
-        </w:rPr>
-        <w:t>structure</w:t>
-      </w:r>
-      <w:r>
-        <w:rPr>
-          <w:rFonts w:ascii="Trebuchet MS" w:hAnsi="Trebuchet MS"/>
-          <w:sz w:val="24"/>
-          <w:szCs w:val="32"/>
-        </w:rPr>
-        <w:t xml:space="preserve"> qui va permettre de représenter un film avec différents attributs. Il contient tout d'abord un titre de type string.  Il a aussi une date de sortie de type </w:t>
+        <w:t xml:space="preserve">Passons ensuite à la classe "Film", c'est la structure qui va permettre de représenter un film avec différents attributs. Il contient tout d'abord un titre de type string.  Il a aussi une date de sortie de type </w:t>
       </w:r>
       <w:proofErr w:type="spellStart"/>
       <w:r>
@@ -4554,39 +4638,7 @@
           <w:sz w:val="24"/>
           <w:szCs w:val="32"/>
         </w:rPr>
-        <w:t xml:space="preserve"> "Tag" est une classe énumération qui va permettre de stocker toutes les étiquettes différentes que l'on </w:t>
-      </w:r>
-      <w:r>
-        <w:rPr>
-          <w:rFonts w:ascii="Trebuchet MS" w:hAnsi="Trebuchet MS"/>
-          <w:sz w:val="24"/>
-          <w:szCs w:val="32"/>
-        </w:rPr>
-        <w:t>peut</w:t>
-      </w:r>
-      <w:r>
-        <w:rPr>
-          <w:rFonts w:ascii="Trebuchet MS" w:hAnsi="Trebuchet MS"/>
-          <w:sz w:val="24"/>
-          <w:szCs w:val="32"/>
-        </w:rPr>
-        <w:t xml:space="preserve"> associer à un film </w:t>
-      </w:r>
-      <w:r>
-        <w:rPr>
-          <w:rFonts w:ascii="Trebuchet MS" w:hAnsi="Trebuchet MS"/>
-          <w:sz w:val="24"/>
-          <w:szCs w:val="32"/>
-        </w:rPr>
-        <w:t>(par</w:t>
-      </w:r>
-      <w:r>
-        <w:rPr>
-          <w:rFonts w:ascii="Trebuchet MS" w:hAnsi="Trebuchet MS"/>
-          <w:sz w:val="24"/>
-          <w:szCs w:val="32"/>
-        </w:rPr>
-        <w:t xml:space="preserve"> exemple film d'aventure, d'action, comédie, </w:t>
+        <w:t xml:space="preserve"> "Tag" est une classe énumération qui va permettre de stocker toutes les étiquettes différentes que l'on peut associer à un film (par exemple film d'aventure, d'action, comédie, </w:t>
       </w:r>
       <w:proofErr w:type="spellStart"/>
       <w:r>
@@ -4604,15 +4656,7 @@
           <w:sz w:val="24"/>
           <w:szCs w:val="32"/>
         </w:rPr>
-        <w:t>)</w:t>
-      </w:r>
-      <w:r>
-        <w:rPr>
-          <w:rFonts w:ascii="Trebuchet MS" w:hAnsi="Trebuchet MS"/>
-          <w:sz w:val="24"/>
-          <w:szCs w:val="32"/>
-        </w:rPr>
-        <w:t xml:space="preserve">. De plus on a le Synopsis qui est stocké dans une variable de type string qui représente un résumé du film. On a aussi le </w:t>
+        <w:t xml:space="preserve">). De plus on a le Synopsis qui est stocké dans une variable de type string qui représente un résumé du film. On a aussi le </w:t>
       </w:r>
       <w:proofErr w:type="spellStart"/>
       <w:r>
@@ -4630,23 +4674,7 @@
           <w:sz w:val="24"/>
           <w:szCs w:val="32"/>
         </w:rPr>
-        <w:t xml:space="preserve"> qui représente le chemin d'accès à l'image du film. Pour finir, nous avons un dictionnaire de "Job" et d'une liste de "Personne". Elle va servir dans notre cas à stocker les différents acteurs et réalisateurs d'un film. On  aurait pu faire deux simples listes pour les stocker mais on a </w:t>
-      </w:r>
-      <w:r>
-        <w:rPr>
-          <w:rFonts w:ascii="Trebuchet MS" w:hAnsi="Trebuchet MS"/>
-          <w:sz w:val="24"/>
-          <w:szCs w:val="32"/>
-        </w:rPr>
-        <w:t>pensé</w:t>
-      </w:r>
-      <w:r>
-        <w:rPr>
-          <w:rFonts w:ascii="Trebuchet MS" w:hAnsi="Trebuchet MS"/>
-          <w:sz w:val="24"/>
-          <w:szCs w:val="32"/>
-        </w:rPr>
-        <w:t xml:space="preserve"> une façon évolutive d'enregistrer les personnes qui participent à la réalisation d'un film. En clé pour le dictionnaire, on a une énumération qui </w:t>
+        <w:t xml:space="preserve"> qui représente le chemin d'accès à l'image du film. Pour finir, nous avons un dictionnaire de "Job" et d'une liste de "Personne". Elle va servir dans notre cas à stocker les différents acteurs et réalisateurs d'un film. On  aurait pu faire deux simples listes pour les stocker mais on a pensé une façon évolutive d'enregistrer les personnes qui participent à la réalisation d'un film. En clé pour le dictionnaire, on a une énumération qui </w:t>
       </w:r>
       <w:r>
         <w:rPr>
@@ -4687,17 +4715,25 @@
           <w:sz w:val="24"/>
           <w:szCs w:val="32"/>
         </w:rPr>
-        <w:t xml:space="preserve"> un rôle dans le fi</w:t>
-      </w:r>
-      <w:bookmarkStart w:id="5" w:name="_GoBack"/>
-      <w:bookmarkEnd w:id="5"/>
-      <w:r>
-        <w:rPr>
-          <w:rFonts w:ascii="Trebuchet MS" w:hAnsi="Trebuchet MS"/>
-          <w:sz w:val="24"/>
-          <w:szCs w:val="32"/>
-        </w:rPr>
-        <w:t xml:space="preserve">lm, on a une liste de "Personne" qui sont donc assignés à un travail. On </w:t>
+        <w:t xml:space="preserve"> un rôle dans le film, on a une liste de "Personne" qui </w:t>
+      </w:r>
+      <w:proofErr w:type="gramStart"/>
+      <w:r>
+        <w:rPr>
+          <w:rFonts w:ascii="Trebuchet MS" w:hAnsi="Trebuchet MS"/>
+          <w:sz w:val="24"/>
+          <w:szCs w:val="32"/>
+        </w:rPr>
+        <w:t>sont</w:t>
+      </w:r>
+      <w:proofErr w:type="gramEnd"/>
+      <w:r>
+        <w:rPr>
+          <w:rFonts w:ascii="Trebuchet MS" w:hAnsi="Trebuchet MS"/>
+          <w:sz w:val="24"/>
+          <w:szCs w:val="32"/>
+        </w:rPr>
+        <w:t xml:space="preserve"> donc assignés à un travail. On </w:t>
       </w:r>
       <w:r>
         <w:rPr>
@@ -4749,15 +4785,7 @@
           <w:sz w:val="24"/>
           <w:szCs w:val="32"/>
         </w:rPr>
-        <w:t xml:space="preserve">Personne </w:t>
-      </w:r>
-      <w:r>
-        <w:rPr>
-          <w:rFonts w:ascii="Trebuchet MS" w:hAnsi="Trebuchet MS"/>
-          <w:sz w:val="24"/>
-          <w:szCs w:val="32"/>
-        </w:rPr>
-        <w:t>représente</w:t>
+        <w:t>Personne représente</w:t>
       </w:r>
       <w:proofErr w:type="gramEnd"/>
       <w:r>
@@ -4942,23 +4970,7 @@
           <w:sz w:val="24"/>
           <w:szCs w:val="32"/>
         </w:rPr>
-        <w:t xml:space="preserve"> sont stockés dans une liste d'administrateurs </w:t>
-      </w:r>
-      <w:r>
-        <w:rPr>
-          <w:rFonts w:ascii="Trebuchet MS" w:hAnsi="Trebuchet MS"/>
-          <w:sz w:val="24"/>
-          <w:szCs w:val="32"/>
-        </w:rPr>
-        <w:t>présents</w:t>
-      </w:r>
-      <w:r>
-        <w:rPr>
-          <w:rFonts w:ascii="Trebuchet MS" w:hAnsi="Trebuchet MS"/>
-          <w:sz w:val="24"/>
-          <w:szCs w:val="32"/>
-        </w:rPr>
-        <w:t xml:space="preserve"> dans le Manager.</w:t>
+        <w:t xml:space="preserve"> sont stockés dans une liste d'administrateurs présents dans le Manager.</w:t>
       </w:r>
     </w:p>
     <w:p>
@@ -5420,6 +5432,766 @@
           <w:szCs w:val="32"/>
         </w:rPr>
       </w:pPr>
+    </w:p>
+    <w:p>
+      <w:pPr>
+        <w:pStyle w:val="Paragraphedeliste"/>
+        <w:rPr>
+          <w:rFonts w:ascii="Trebuchet MS" w:hAnsi="Trebuchet MS"/>
+          <w:sz w:val="28"/>
+          <w:szCs w:val="32"/>
+        </w:rPr>
+      </w:pPr>
+    </w:p>
+    <w:p>
+      <w:pPr>
+        <w:pStyle w:val="Paragraphedeliste"/>
+        <w:rPr>
+          <w:rFonts w:ascii="Trebuchet MS" w:hAnsi="Trebuchet MS"/>
+          <w:sz w:val="28"/>
+          <w:szCs w:val="32"/>
+        </w:rPr>
+      </w:pPr>
+    </w:p>
+    <w:p>
+      <w:pPr>
+        <w:pStyle w:val="Paragraphedeliste"/>
+        <w:rPr>
+          <w:rFonts w:ascii="Trebuchet MS" w:hAnsi="Trebuchet MS"/>
+          <w:sz w:val="28"/>
+          <w:szCs w:val="32"/>
+        </w:rPr>
+      </w:pPr>
+    </w:p>
+    <w:p>
+      <w:pPr>
+        <w:pStyle w:val="Paragraphedeliste"/>
+        <w:rPr>
+          <w:rFonts w:ascii="Trebuchet MS" w:hAnsi="Trebuchet MS"/>
+          <w:sz w:val="28"/>
+          <w:szCs w:val="32"/>
+        </w:rPr>
+      </w:pPr>
+    </w:p>
+    <w:p>
+      <w:pPr>
+        <w:pStyle w:val="Paragraphedeliste"/>
+        <w:rPr>
+          <w:rFonts w:ascii="Trebuchet MS" w:hAnsi="Trebuchet MS"/>
+          <w:sz w:val="28"/>
+          <w:szCs w:val="32"/>
+        </w:rPr>
+      </w:pPr>
+    </w:p>
+    <w:p>
+      <w:pPr>
+        <w:pStyle w:val="Paragraphedeliste"/>
+        <w:rPr>
+          <w:rFonts w:ascii="Trebuchet MS" w:hAnsi="Trebuchet MS"/>
+          <w:sz w:val="28"/>
+          <w:szCs w:val="32"/>
+        </w:rPr>
+      </w:pPr>
+    </w:p>
+    <w:p>
+      <w:pPr>
+        <w:pStyle w:val="Paragraphedeliste"/>
+        <w:rPr>
+          <w:rFonts w:ascii="Trebuchet MS" w:hAnsi="Trebuchet MS"/>
+          <w:sz w:val="28"/>
+          <w:szCs w:val="32"/>
+        </w:rPr>
+      </w:pPr>
+    </w:p>
+    <w:p>
+      <w:pPr>
+        <w:pStyle w:val="Paragraphedeliste"/>
+        <w:rPr>
+          <w:rFonts w:ascii="Trebuchet MS" w:hAnsi="Trebuchet MS"/>
+          <w:sz w:val="28"/>
+          <w:szCs w:val="32"/>
+        </w:rPr>
+      </w:pPr>
+    </w:p>
+    <w:p>
+      <w:pPr>
+        <w:pStyle w:val="Paragraphedeliste"/>
+        <w:rPr>
+          <w:rFonts w:ascii="Trebuchet MS" w:hAnsi="Trebuchet MS"/>
+          <w:sz w:val="28"/>
+          <w:szCs w:val="32"/>
+        </w:rPr>
+      </w:pPr>
+    </w:p>
+    <w:p>
+      <w:pPr>
+        <w:pStyle w:val="Paragraphedeliste"/>
+        <w:rPr>
+          <w:rFonts w:ascii="Trebuchet MS" w:hAnsi="Trebuchet MS"/>
+          <w:sz w:val="28"/>
+          <w:szCs w:val="32"/>
+        </w:rPr>
+      </w:pPr>
+    </w:p>
+    <w:p>
+      <w:pPr>
+        <w:pStyle w:val="Paragraphedeliste"/>
+        <w:rPr>
+          <w:rFonts w:ascii="Trebuchet MS" w:hAnsi="Trebuchet MS"/>
+          <w:sz w:val="28"/>
+          <w:szCs w:val="32"/>
+        </w:rPr>
+      </w:pPr>
+    </w:p>
+    <w:p>
+      <w:pPr>
+        <w:pStyle w:val="Paragraphedeliste"/>
+        <w:rPr>
+          <w:rFonts w:ascii="Trebuchet MS" w:hAnsi="Trebuchet MS"/>
+          <w:sz w:val="28"/>
+          <w:szCs w:val="32"/>
+        </w:rPr>
+      </w:pPr>
+    </w:p>
+    <w:p>
+      <w:pPr>
+        <w:pStyle w:val="Paragraphedeliste"/>
+        <w:rPr>
+          <w:rFonts w:ascii="Trebuchet MS" w:hAnsi="Trebuchet MS"/>
+          <w:sz w:val="28"/>
+          <w:szCs w:val="32"/>
+        </w:rPr>
+      </w:pPr>
+    </w:p>
+    <w:p>
+      <w:pPr>
+        <w:pStyle w:val="Paragraphedeliste"/>
+        <w:rPr>
+          <w:rFonts w:ascii="Trebuchet MS" w:hAnsi="Trebuchet MS"/>
+          <w:sz w:val="28"/>
+          <w:szCs w:val="32"/>
+        </w:rPr>
+      </w:pPr>
+    </w:p>
+    <w:p>
+      <w:pPr>
+        <w:pStyle w:val="Paragraphedeliste"/>
+        <w:rPr>
+          <w:rFonts w:ascii="Trebuchet MS" w:hAnsi="Trebuchet MS"/>
+          <w:sz w:val="28"/>
+          <w:szCs w:val="32"/>
+        </w:rPr>
+      </w:pPr>
+    </w:p>
+    <w:p>
+      <w:pPr>
+        <w:pStyle w:val="Paragraphedeliste"/>
+        <w:rPr>
+          <w:rFonts w:ascii="Trebuchet MS" w:hAnsi="Trebuchet MS"/>
+          <w:sz w:val="28"/>
+          <w:szCs w:val="32"/>
+        </w:rPr>
+      </w:pPr>
+    </w:p>
+    <w:p>
+      <w:pPr>
+        <w:pStyle w:val="Paragraphedeliste"/>
+        <w:rPr>
+          <w:rFonts w:ascii="Trebuchet MS" w:hAnsi="Trebuchet MS"/>
+          <w:sz w:val="28"/>
+          <w:szCs w:val="32"/>
+        </w:rPr>
+      </w:pPr>
+    </w:p>
+    <w:p>
+      <w:pPr>
+        <w:pStyle w:val="Paragraphedeliste"/>
+        <w:rPr>
+          <w:rFonts w:ascii="Trebuchet MS" w:hAnsi="Trebuchet MS"/>
+          <w:sz w:val="28"/>
+          <w:szCs w:val="32"/>
+        </w:rPr>
+      </w:pPr>
+    </w:p>
+    <w:p>
+      <w:pPr>
+        <w:pStyle w:val="Paragraphedeliste"/>
+        <w:rPr>
+          <w:rFonts w:ascii="Trebuchet MS" w:hAnsi="Trebuchet MS"/>
+          <w:sz w:val="28"/>
+          <w:szCs w:val="32"/>
+        </w:rPr>
+      </w:pPr>
+    </w:p>
+    <w:p>
+      <w:pPr>
+        <w:pStyle w:val="Paragraphedeliste"/>
+        <w:rPr>
+          <w:rFonts w:ascii="Trebuchet MS" w:hAnsi="Trebuchet MS"/>
+          <w:sz w:val="28"/>
+          <w:szCs w:val="32"/>
+        </w:rPr>
+      </w:pPr>
+    </w:p>
+    <w:p>
+      <w:pPr>
+        <w:pStyle w:val="Paragraphedeliste"/>
+        <w:rPr>
+          <w:rFonts w:ascii="Trebuchet MS" w:hAnsi="Trebuchet MS"/>
+          <w:sz w:val="28"/>
+          <w:szCs w:val="32"/>
+        </w:rPr>
+      </w:pPr>
+    </w:p>
+    <w:p>
+      <w:pPr>
+        <w:pStyle w:val="Paragraphedeliste"/>
+        <w:rPr>
+          <w:rFonts w:ascii="Trebuchet MS" w:hAnsi="Trebuchet MS"/>
+          <w:sz w:val="28"/>
+          <w:szCs w:val="32"/>
+        </w:rPr>
+      </w:pPr>
+    </w:p>
+    <w:p>
+      <w:pPr>
+        <w:pStyle w:val="Paragraphedeliste"/>
+        <w:rPr>
+          <w:rFonts w:ascii="Trebuchet MS" w:hAnsi="Trebuchet MS"/>
+          <w:sz w:val="28"/>
+          <w:szCs w:val="32"/>
+        </w:rPr>
+      </w:pPr>
+    </w:p>
+    <w:p>
+      <w:pPr>
+        <w:pStyle w:val="Paragraphedeliste"/>
+        <w:rPr>
+          <w:rFonts w:ascii="Trebuchet MS" w:hAnsi="Trebuchet MS"/>
+          <w:sz w:val="28"/>
+          <w:szCs w:val="32"/>
+        </w:rPr>
+      </w:pPr>
+    </w:p>
+    <w:p>
+      <w:pPr>
+        <w:pStyle w:val="Paragraphedeliste"/>
+        <w:rPr>
+          <w:rFonts w:ascii="Trebuchet MS" w:hAnsi="Trebuchet MS"/>
+          <w:sz w:val="28"/>
+          <w:szCs w:val="32"/>
+        </w:rPr>
+      </w:pPr>
+    </w:p>
+    <w:p>
+      <w:pPr>
+        <w:pStyle w:val="Paragraphedeliste"/>
+        <w:rPr>
+          <w:rFonts w:ascii="Trebuchet MS" w:hAnsi="Trebuchet MS"/>
+          <w:sz w:val="28"/>
+          <w:szCs w:val="32"/>
+        </w:rPr>
+      </w:pPr>
+    </w:p>
+    <w:p>
+      <w:pPr>
+        <w:pStyle w:val="Paragraphedeliste"/>
+        <w:rPr>
+          <w:rFonts w:ascii="Trebuchet MS" w:hAnsi="Trebuchet MS"/>
+          <w:sz w:val="28"/>
+          <w:szCs w:val="32"/>
+        </w:rPr>
+      </w:pPr>
+    </w:p>
+    <w:p>
+      <w:pPr>
+        <w:pStyle w:val="Paragraphedeliste"/>
+        <w:rPr>
+          <w:rFonts w:ascii="Trebuchet MS" w:hAnsi="Trebuchet MS"/>
+          <w:sz w:val="28"/>
+          <w:szCs w:val="32"/>
+        </w:rPr>
+      </w:pPr>
+    </w:p>
+    <w:p>
+      <w:pPr>
+        <w:pStyle w:val="Paragraphedeliste"/>
+        <w:rPr>
+          <w:rFonts w:ascii="Trebuchet MS" w:hAnsi="Trebuchet MS"/>
+          <w:sz w:val="28"/>
+          <w:szCs w:val="32"/>
+        </w:rPr>
+      </w:pPr>
+    </w:p>
+    <w:p>
+      <w:pPr>
+        <w:pStyle w:val="Paragraphedeliste"/>
+        <w:rPr>
+          <w:rFonts w:ascii="Trebuchet MS" w:hAnsi="Trebuchet MS"/>
+          <w:sz w:val="28"/>
+          <w:szCs w:val="32"/>
+        </w:rPr>
+      </w:pPr>
+    </w:p>
+    <w:p>
+      <w:pPr>
+        <w:pStyle w:val="Paragraphedeliste"/>
+        <w:jc w:val="center"/>
+        <w:rPr>
+          <w:rFonts w:ascii="Trebuchet MS" w:hAnsi="Trebuchet MS"/>
+          <w:b/>
+          <w:sz w:val="32"/>
+          <w:szCs w:val="32"/>
+          <w:u w:val="single"/>
+        </w:rPr>
+      </w:pPr>
+      <w:r>
+        <w:rPr>
+          <w:rFonts w:ascii="Trebuchet MS" w:hAnsi="Trebuchet MS"/>
+          <w:noProof/>
+          <w:sz w:val="24"/>
+          <w:szCs w:val="32"/>
+          <w:lang w:eastAsia="fr-FR"/>
+        </w:rPr>
+        <w:lastRenderedPageBreak/>
+        <w:drawing>
+          <wp:anchor distT="0" distB="0" distL="114300" distR="114300" simplePos="0" relativeHeight="251664384" behindDoc="0" locked="0" layoutInCell="1" allowOverlap="1">
+            <wp:simplePos x="0" y="0"/>
+            <wp:positionH relativeFrom="margin">
+              <wp:align>right</wp:align>
+            </wp:positionH>
+            <wp:positionV relativeFrom="margin">
+              <wp:posOffset>401955</wp:posOffset>
+            </wp:positionV>
+            <wp:extent cx="5760720" cy="4507230"/>
+            <wp:effectExtent l="0" t="0" r="0" b="0"/>
+            <wp:wrapSquare wrapText="bothSides"/>
+            <wp:docPr id="18" name="Image 18"/>
+            <wp:cNvGraphicFramePr>
+              <a:graphicFrameLocks xmlns:a="http://schemas.openxmlformats.org/drawingml/2006/main" noChangeAspect="1"/>
+            </wp:cNvGraphicFramePr>
+            <a:graphic xmlns:a="http://schemas.openxmlformats.org/drawingml/2006/main">
+              <a:graphicData uri="http://schemas.openxmlformats.org/drawingml/2006/picture">
+                <pic:pic xmlns:pic="http://schemas.openxmlformats.org/drawingml/2006/picture">
+                  <pic:nvPicPr>
+                    <pic:cNvPr id="18" name="Diagramme de paquetage.png"/>
+                    <pic:cNvPicPr/>
+                  </pic:nvPicPr>
+                  <pic:blipFill>
+                    <a:blip r:embed="rId22">
+                      <a:extLst>
+                        <a:ext uri="{28A0092B-C50C-407E-A947-70E740481C1C}">
+                          <a14:useLocalDpi xmlns:a14="http://schemas.microsoft.com/office/drawing/2010/main" val="0"/>
+                        </a:ext>
+                      </a:extLst>
+                    </a:blip>
+                    <a:stretch>
+                      <a:fillRect/>
+                    </a:stretch>
+                  </pic:blipFill>
+                  <pic:spPr>
+                    <a:xfrm>
+                      <a:off x="0" y="0"/>
+                      <a:ext cx="5760720" cy="4507230"/>
+                    </a:xfrm>
+                    <a:prstGeom prst="rect">
+                      <a:avLst/>
+                    </a:prstGeom>
+                  </pic:spPr>
+                </pic:pic>
+              </a:graphicData>
+            </a:graphic>
+          </wp:anchor>
+        </w:drawing>
+      </w:r>
+      <w:r>
+        <w:rPr>
+          <w:rFonts w:ascii="Trebuchet MS" w:hAnsi="Trebuchet MS"/>
+          <w:b/>
+          <w:sz w:val="32"/>
+          <w:szCs w:val="32"/>
+          <w:u w:val="single"/>
+        </w:rPr>
+        <w:t>Diagramme de paquetage</w:t>
+      </w:r>
+    </w:p>
+    <w:p>
+      <w:pPr>
+        <w:pStyle w:val="Paragraphedeliste"/>
+        <w:rPr>
+          <w:rFonts w:ascii="Trebuchet MS" w:hAnsi="Trebuchet MS"/>
+          <w:sz w:val="24"/>
+          <w:szCs w:val="32"/>
+        </w:rPr>
+      </w:pPr>
+    </w:p>
+    <w:p>
+      <w:pPr>
+        <w:pStyle w:val="Paragraphedeliste"/>
+        <w:rPr>
+          <w:rFonts w:ascii="Trebuchet MS" w:hAnsi="Trebuchet MS"/>
+          <w:sz w:val="24"/>
+          <w:szCs w:val="32"/>
+        </w:rPr>
+      </w:pPr>
+      <w:r>
+        <w:rPr>
+          <w:rFonts w:ascii="Trebuchet MS" w:hAnsi="Trebuchet MS"/>
+          <w:sz w:val="24"/>
+          <w:szCs w:val="32"/>
+        </w:rPr>
+        <w:t>La bibliothèque de classe Métier, comporte plusieurs paquetages :</w:t>
+      </w:r>
+    </w:p>
+    <w:p>
+      <w:pPr>
+        <w:pStyle w:val="Paragraphedeliste"/>
+        <w:rPr>
+          <w:rFonts w:ascii="Trebuchet MS" w:hAnsi="Trebuchet MS"/>
+          <w:sz w:val="24"/>
+          <w:szCs w:val="32"/>
+        </w:rPr>
+      </w:pPr>
+      <w:r>
+        <w:rPr>
+          <w:rFonts w:ascii="Trebuchet MS" w:hAnsi="Trebuchet MS"/>
+          <w:sz w:val="24"/>
+          <w:szCs w:val="32"/>
+        </w:rPr>
+        <w:t>-</w:t>
+      </w:r>
+      <w:proofErr w:type="spellStart"/>
+      <w:r>
+        <w:rPr>
+          <w:rFonts w:ascii="Trebuchet MS" w:hAnsi="Trebuchet MS"/>
+          <w:sz w:val="24"/>
+          <w:szCs w:val="32"/>
+        </w:rPr>
+        <w:t>DataManager</w:t>
+      </w:r>
+      <w:proofErr w:type="spellEnd"/>
+      <w:r>
+        <w:rPr>
+          <w:rFonts w:ascii="Trebuchet MS" w:hAnsi="Trebuchet MS"/>
+          <w:sz w:val="24"/>
+          <w:szCs w:val="32"/>
+        </w:rPr>
+        <w:t> :</w:t>
+      </w:r>
+    </w:p>
+    <w:p>
+      <w:pPr>
+        <w:pStyle w:val="Paragraphedeliste"/>
+        <w:rPr>
+          <w:rFonts w:ascii="Trebuchet MS" w:hAnsi="Trebuchet MS"/>
+          <w:sz w:val="24"/>
+          <w:szCs w:val="32"/>
+        </w:rPr>
+      </w:pPr>
+      <w:r>
+        <w:rPr>
+          <w:rFonts w:ascii="Trebuchet MS" w:hAnsi="Trebuchet MS"/>
+          <w:sz w:val="24"/>
+          <w:szCs w:val="32"/>
+        </w:rPr>
+        <w:tab/>
+        <w:t xml:space="preserve">Contient l’interface </w:t>
+      </w:r>
+      <w:proofErr w:type="spellStart"/>
+      <w:r>
+        <w:rPr>
+          <w:rFonts w:ascii="Trebuchet MS" w:hAnsi="Trebuchet MS"/>
+          <w:sz w:val="24"/>
+          <w:szCs w:val="32"/>
+        </w:rPr>
+        <w:t>IDataManager</w:t>
+      </w:r>
+      <w:proofErr w:type="spellEnd"/>
+      <w:r>
+        <w:rPr>
+          <w:rFonts w:ascii="Trebuchet MS" w:hAnsi="Trebuchet MS"/>
+          <w:sz w:val="24"/>
+          <w:szCs w:val="32"/>
+        </w:rPr>
+        <w:t>, qui comporte des méthodes de sauvegarde et de chargement.</w:t>
+      </w:r>
+    </w:p>
+    <w:p>
+      <w:pPr>
+        <w:pStyle w:val="Paragraphedeliste"/>
+        <w:rPr>
+          <w:rFonts w:ascii="Trebuchet MS" w:hAnsi="Trebuchet MS"/>
+          <w:sz w:val="24"/>
+          <w:szCs w:val="32"/>
+        </w:rPr>
+      </w:pPr>
+      <w:r>
+        <w:rPr>
+          <w:rFonts w:ascii="Trebuchet MS" w:hAnsi="Trebuchet MS"/>
+          <w:sz w:val="24"/>
+          <w:szCs w:val="32"/>
+        </w:rPr>
+        <w:t>-</w:t>
+      </w:r>
+      <w:proofErr w:type="spellStart"/>
+      <w:r>
+        <w:rPr>
+          <w:rFonts w:ascii="Trebuchet MS" w:hAnsi="Trebuchet MS"/>
+          <w:sz w:val="24"/>
+          <w:szCs w:val="32"/>
+        </w:rPr>
+        <w:t>Enums</w:t>
+      </w:r>
+      <w:proofErr w:type="spellEnd"/>
+      <w:r>
+        <w:rPr>
+          <w:rFonts w:ascii="Trebuchet MS" w:hAnsi="Trebuchet MS"/>
+          <w:sz w:val="24"/>
+          <w:szCs w:val="32"/>
+        </w:rPr>
+        <w:t> :</w:t>
+      </w:r>
+    </w:p>
+    <w:p>
+      <w:pPr>
+        <w:pStyle w:val="Paragraphedeliste"/>
+        <w:rPr>
+          <w:rFonts w:ascii="Trebuchet MS" w:hAnsi="Trebuchet MS"/>
+          <w:sz w:val="24"/>
+          <w:szCs w:val="32"/>
+        </w:rPr>
+      </w:pPr>
+      <w:r>
+        <w:rPr>
+          <w:rFonts w:ascii="Trebuchet MS" w:hAnsi="Trebuchet MS"/>
+          <w:sz w:val="24"/>
+          <w:szCs w:val="32"/>
+        </w:rPr>
+        <w:tab/>
+        <w:t xml:space="preserve">Contient tous les types </w:t>
+      </w:r>
+      <w:proofErr w:type="spellStart"/>
+      <w:r>
+        <w:rPr>
+          <w:rFonts w:ascii="Trebuchet MS" w:hAnsi="Trebuchet MS"/>
+          <w:sz w:val="24"/>
+          <w:szCs w:val="32"/>
+        </w:rPr>
+        <w:t>Enum</w:t>
+      </w:r>
+      <w:proofErr w:type="spellEnd"/>
+      <w:r>
+        <w:rPr>
+          <w:rFonts w:ascii="Trebuchet MS" w:hAnsi="Trebuchet MS"/>
+          <w:sz w:val="24"/>
+          <w:szCs w:val="32"/>
+        </w:rPr>
+        <w:t xml:space="preserve"> de l’application.</w:t>
+      </w:r>
+    </w:p>
+    <w:p>
+      <w:pPr>
+        <w:pStyle w:val="Paragraphedeliste"/>
+        <w:rPr>
+          <w:rFonts w:ascii="Trebuchet MS" w:hAnsi="Trebuchet MS"/>
+          <w:sz w:val="24"/>
+          <w:szCs w:val="32"/>
+        </w:rPr>
+      </w:pPr>
+      <w:r>
+        <w:rPr>
+          <w:rFonts w:ascii="Trebuchet MS" w:hAnsi="Trebuchet MS"/>
+          <w:sz w:val="24"/>
+          <w:szCs w:val="32"/>
+        </w:rPr>
+        <w:t>-</w:t>
+      </w:r>
+      <w:proofErr w:type="spellStart"/>
+      <w:r>
+        <w:rPr>
+          <w:rFonts w:ascii="Trebuchet MS" w:hAnsi="Trebuchet MS"/>
+          <w:sz w:val="24"/>
+          <w:szCs w:val="32"/>
+        </w:rPr>
+        <w:t>Members</w:t>
+      </w:r>
+      <w:proofErr w:type="spellEnd"/>
+      <w:r>
+        <w:rPr>
+          <w:rFonts w:ascii="Trebuchet MS" w:hAnsi="Trebuchet MS"/>
+          <w:sz w:val="24"/>
+          <w:szCs w:val="32"/>
+        </w:rPr>
+        <w:t> :</w:t>
+      </w:r>
+    </w:p>
+    <w:p>
+      <w:pPr>
+        <w:pStyle w:val="Paragraphedeliste"/>
+        <w:rPr>
+          <w:rFonts w:ascii="Trebuchet MS" w:hAnsi="Trebuchet MS"/>
+          <w:sz w:val="24"/>
+          <w:szCs w:val="32"/>
+        </w:rPr>
+      </w:pPr>
+      <w:r>
+        <w:rPr>
+          <w:rFonts w:ascii="Trebuchet MS" w:hAnsi="Trebuchet MS"/>
+          <w:sz w:val="24"/>
+          <w:szCs w:val="32"/>
+        </w:rPr>
+        <w:tab/>
+        <w:t>Contient les Membres objets de l’application : Film, Admin et Personne.</w:t>
+      </w:r>
+    </w:p>
+    <w:p>
+      <w:pPr>
+        <w:pStyle w:val="Paragraphedeliste"/>
+        <w:rPr>
+          <w:rFonts w:ascii="Trebuchet MS" w:hAnsi="Trebuchet MS"/>
+          <w:sz w:val="24"/>
+          <w:szCs w:val="32"/>
+        </w:rPr>
+      </w:pPr>
+      <w:r>
+        <w:rPr>
+          <w:rFonts w:ascii="Trebuchet MS" w:hAnsi="Trebuchet MS"/>
+          <w:sz w:val="24"/>
+          <w:szCs w:val="32"/>
+        </w:rPr>
+        <w:t>-</w:t>
+      </w:r>
+      <w:proofErr w:type="spellStart"/>
+      <w:r>
+        <w:rPr>
+          <w:rFonts w:ascii="Trebuchet MS" w:hAnsi="Trebuchet MS"/>
+          <w:sz w:val="24"/>
+          <w:szCs w:val="32"/>
+        </w:rPr>
+        <w:t>RechercheFilms</w:t>
+      </w:r>
+      <w:proofErr w:type="spellEnd"/>
+      <w:r>
+        <w:rPr>
+          <w:rFonts w:ascii="Trebuchet MS" w:hAnsi="Trebuchet MS"/>
+          <w:sz w:val="24"/>
+          <w:szCs w:val="32"/>
+        </w:rPr>
+        <w:t> :</w:t>
+      </w:r>
+    </w:p>
+    <w:p>
+      <w:pPr>
+        <w:pStyle w:val="Paragraphedeliste"/>
+        <w:rPr>
+          <w:rFonts w:ascii="Trebuchet MS" w:hAnsi="Trebuchet MS"/>
+          <w:sz w:val="24"/>
+          <w:szCs w:val="32"/>
+        </w:rPr>
+      </w:pPr>
+      <w:r>
+        <w:rPr>
+          <w:rFonts w:ascii="Trebuchet MS" w:hAnsi="Trebuchet MS"/>
+          <w:sz w:val="24"/>
+          <w:szCs w:val="32"/>
+        </w:rPr>
+        <w:tab/>
+        <w:t>Contient une Interface de Recherche, et une Classe de recherche de film par nom.</w:t>
+      </w:r>
+    </w:p>
+    <w:p>
+      <w:pPr>
+        <w:pStyle w:val="Paragraphedeliste"/>
+        <w:rPr>
+          <w:rFonts w:ascii="Trebuchet MS" w:hAnsi="Trebuchet MS"/>
+          <w:sz w:val="24"/>
+          <w:szCs w:val="32"/>
+        </w:rPr>
+      </w:pPr>
+      <w:r>
+        <w:rPr>
+          <w:rFonts w:ascii="Trebuchet MS" w:hAnsi="Trebuchet MS"/>
+          <w:sz w:val="24"/>
+          <w:szCs w:val="32"/>
+        </w:rPr>
+        <w:t>-</w:t>
+      </w:r>
+      <w:proofErr w:type="spellStart"/>
+      <w:r>
+        <w:rPr>
+          <w:rFonts w:ascii="Trebuchet MS" w:hAnsi="Trebuchet MS"/>
+          <w:sz w:val="24"/>
+          <w:szCs w:val="32"/>
+        </w:rPr>
+        <w:t>RecherchePersonne</w:t>
+      </w:r>
+      <w:proofErr w:type="spellEnd"/>
+      <w:r>
+        <w:rPr>
+          <w:rFonts w:ascii="Trebuchet MS" w:hAnsi="Trebuchet MS"/>
+          <w:sz w:val="24"/>
+          <w:szCs w:val="32"/>
+        </w:rPr>
+        <w:t> :</w:t>
+      </w:r>
+    </w:p>
+    <w:p>
+      <w:pPr>
+        <w:pStyle w:val="Paragraphedeliste"/>
+        <w:rPr>
+          <w:rFonts w:ascii="Trebuchet MS" w:hAnsi="Trebuchet MS"/>
+          <w:sz w:val="24"/>
+          <w:szCs w:val="32"/>
+        </w:rPr>
+      </w:pPr>
+      <w:r>
+        <w:rPr>
+          <w:rFonts w:ascii="Trebuchet MS" w:hAnsi="Trebuchet MS"/>
+          <w:sz w:val="24"/>
+          <w:szCs w:val="32"/>
+        </w:rPr>
+        <w:tab/>
+        <w:t>Contient une Interface de Recherche de personnes, et une classe de recherche de personne par film.</w:t>
+      </w:r>
+    </w:p>
+    <w:p>
+      <w:pPr>
+        <w:pStyle w:val="Paragraphedeliste"/>
+        <w:rPr>
+          <w:rFonts w:ascii="Trebuchet MS" w:hAnsi="Trebuchet MS"/>
+          <w:sz w:val="24"/>
+          <w:szCs w:val="32"/>
+        </w:rPr>
+      </w:pPr>
+      <w:r>
+        <w:rPr>
+          <w:rFonts w:ascii="Trebuchet MS" w:hAnsi="Trebuchet MS"/>
+          <w:sz w:val="24"/>
+          <w:szCs w:val="32"/>
+        </w:rPr>
+        <w:t>-XML :</w:t>
+      </w:r>
+    </w:p>
+    <w:p>
+      <w:pPr>
+        <w:pStyle w:val="Paragraphedeliste"/>
+        <w:rPr>
+          <w:rFonts w:ascii="Trebuchet MS" w:hAnsi="Trebuchet MS"/>
+          <w:sz w:val="24"/>
+          <w:szCs w:val="32"/>
+        </w:rPr>
+      </w:pPr>
+      <w:r>
+        <w:rPr>
+          <w:rFonts w:ascii="Trebuchet MS" w:hAnsi="Trebuchet MS"/>
+          <w:sz w:val="24"/>
+          <w:szCs w:val="32"/>
+        </w:rPr>
+        <w:tab/>
+        <w:t>Le paquetage XML contient les fichiers XML de sauvegarde de l’application, ce sont les fichiers de persistance de l’application.</w:t>
+      </w:r>
+      <w:bookmarkStart w:id="5" w:name="_GoBack"/>
+      <w:bookmarkEnd w:id="5"/>
     </w:p>
     <w:sectPr>
       <w:pgSz w:w="11906" w:h="16838"/>

</xml_diff>